<commit_message>
Testplan opdateret, inkluderet test skema
</commit_message>
<xml_diff>
--- a/Rapport/Rapport/Testplan.docx
+++ b/Rapport/Rapport/Testplan.docx
@@ -213,37 +213,13 @@
         <w:rPr>
           <w:lang w:val="da-DK"/>
         </w:rPr>
-        <w:t xml:space="preserve">Formålet med brugertesten er at undersøge om spillet i sidste ende er tiltalende for brugeren. Under brugertesten bliver der fokuseret på spillets tempo, styringsfunktionalitet, sværhedsgrad og generelt om spillets indhold er passende. Da der i dette projekt er størst fokus på slutproduktet, er det derfor besluttet en række </w:t>
-      </w:r>
-      <w:r>
-        <w:rPr>
-          <w:lang w:val="da-DK"/>
-        </w:rPr>
-        <w:t xml:space="preserve">testtyper, som ikke bliver taget i brug. Herunder er unit test og integrationstest valgt fra, da et positivt resultat fra en spiltest </w:t>
-      </w:r>
-      <w:r>
-        <w:rPr>
-          <w:lang w:val="da-DK"/>
-        </w:rPr>
-        <w:t>er tilstrækkeligt. Det vil altså sige, der testes udelukkende funktionalitet i selve spillet</w:t>
-      </w:r>
-      <w:r>
-        <w:rPr>
-          <w:lang w:val="da-DK"/>
-        </w:rPr>
-        <w:t>,</w:t>
-      </w:r>
-      <w:r>
-        <w:rPr>
-          <w:lang w:val="da-DK"/>
-        </w:rPr>
-        <w:t xml:space="preserve"> og fungerer spillet på overfladen </w:t>
-      </w:r>
-      <w:r>
-        <w:rPr>
-          <w:lang w:val="da-DK"/>
-        </w:rPr>
-        <w:t xml:space="preserve">må det nødvendigvis også fungere for brugeren. </w:t>
+        <w:t xml:space="preserve">Formålet med brugertesten er at undersøge om spillet i sidste ende er tiltalende for brugeren. </w:t>
+      </w:r>
+      <w:r>
+        <w:rPr>
+          <w:lang w:val="da-DK"/>
+        </w:rPr>
+        <w:t>I en brugertest bliver produktet udleveret til den målgruppe, man forsøger at nå, hvorefter disse testpersoner giver en tilbagemelding.</w:t>
       </w:r>
     </w:p>
     <w:p>
@@ -256,13 +232,53 @@
         <w:rPr>
           <w:lang w:val="da-DK"/>
         </w:rPr>
-        <w:t xml:space="preserve">Det forventes resultaterne fra </w:t>
-      </w:r>
-      <w:r>
-        <w:rPr>
-          <w:lang w:val="da-DK"/>
-        </w:rPr>
-        <w:t xml:space="preserve">henholdsvis brugertesten og spiltesten dokumenteres og forekommer i rapporten. </w:t>
+        <w:t>Der findes en række forskellige brugertest, som kan gøres brug af,</w:t>
+      </w:r>
+      <w:r>
+        <w:rPr>
+          <w:lang w:val="da-DK"/>
+        </w:rPr>
+        <w:t xml:space="preserve"> når et spil skal testes. Testen bliver typisk valgt ud fra, hvilken form for tilbagemelding, der ønskes. </w:t>
+      </w:r>
+      <w:r>
+        <w:rPr>
+          <w:lang w:val="da-DK"/>
+        </w:rPr>
+        <w:t>I den første testfase ligger fokus på at tydeliggøre åbenlyse fejl og mangler, som ofte ikke opdages af udviklerne, da de har indblik i udviklingen og teknologien. Her bruges en ”</w:t>
+      </w:r>
+      <w:proofErr w:type="spellStart"/>
+      <w:r>
+        <w:rPr>
+          <w:lang w:val="da-DK"/>
+        </w:rPr>
+        <w:t>Hallway</w:t>
+      </w:r>
+      <w:proofErr w:type="spellEnd"/>
+      <w:r>
+        <w:rPr>
+          <w:lang w:val="da-DK"/>
+        </w:rPr>
+        <w:t xml:space="preserve">”-test, hvor et antal tilfældige personer (i ”the </w:t>
+      </w:r>
+      <w:proofErr w:type="spellStart"/>
+      <w:r>
+        <w:rPr>
+          <w:lang w:val="da-DK"/>
+        </w:rPr>
+        <w:t>hallway</w:t>
+      </w:r>
+      <w:proofErr w:type="spellEnd"/>
+      <w:r>
+        <w:rPr>
+          <w:lang w:val="da-DK"/>
+        </w:rPr>
+        <w:t xml:space="preserve">”, heraf navnet) udvælges. </w:t>
+      </w:r>
+      <w:r>
+        <w:rPr>
+          <w:lang w:val="da-DK"/>
+        </w:rPr>
+        <w:t xml:space="preserve">Denne testtype bruges ofte tidligt i udviklingsforløbet for at tydeliggøre designfejl, og den tages derfor i brug først i dette projekt. </w:t>
       </w:r>
     </w:p>
     <w:p>
@@ -275,25 +291,135 @@
         <w:rPr>
           <w:lang w:val="da-DK"/>
         </w:rPr>
-        <w:t xml:space="preserve">I tilfælde af en test ikke bestås er det første skridt at forsøge at udbygge eventuelle fejl og mangler, som resulterede i den dumpede test. I bedste tilfælde er det små rettelser, som </w:t>
-      </w:r>
-      <w:r>
-        <w:rPr>
-          <w:lang w:val="da-DK"/>
-        </w:rPr>
-        <w:t xml:space="preserve">kræver få ressourcer at udrette. Dog kan det ske, det er et større problem, som kræver betragtelige ressourcer at rette op på. I værste tilfælde kræves der så store ændringer i produktet til det punkt, hvor det burde overvejes at kassere projektet. </w:t>
-      </w:r>
-      <w:r>
-        <w:rPr>
-          <w:lang w:val="da-DK"/>
-        </w:rPr>
-        <w:br/>
-      </w:r>
-      <w:r>
-        <w:rPr>
-          <w:lang w:val="da-DK"/>
-        </w:rPr>
-        <w:t xml:space="preserve">Det største eventuelle ressourcespild for denne virksomhed består hovedsagligt af tid, da virksomheden ikke økonomisk investeret i projektet endnu. </w:t>
+        <w:t xml:space="preserve">Denne brugertest foregår ved, at én udvikler og én </w:t>
+      </w:r>
+      <w:r>
+        <w:rPr>
+          <w:lang w:val="da-DK"/>
+        </w:rPr>
+        <w:t>testperson</w:t>
+      </w:r>
+      <w:r>
+        <w:rPr>
+          <w:lang w:val="da-DK"/>
+        </w:rPr>
+        <w:t xml:space="preserve"> udfører testen. </w:t>
+      </w:r>
+      <w:r>
+        <w:rPr>
+          <w:lang w:val="da-DK"/>
+        </w:rPr>
+        <w:t>Testpersonen</w:t>
+      </w:r>
+      <w:r>
+        <w:rPr>
+          <w:lang w:val="da-DK"/>
+        </w:rPr>
+        <w:t xml:space="preserve"> får produktet i hånden og får samtidig udleveret</w:t>
+      </w:r>
+      <w:r>
+        <w:rPr>
+          <w:lang w:val="da-DK"/>
+        </w:rPr>
+        <w:t xml:space="preserve"> et skema. Skemaet, som ses i </w:t>
+      </w:r>
+      <w:commentRangeStart w:id="0"/>
+      <w:r>
+        <w:rPr>
+          <w:lang w:val="da-DK"/>
+        </w:rPr>
+        <w:t>bilag x</w:t>
+      </w:r>
+      <w:commentRangeEnd w:id="0"/>
+      <w:r>
+        <w:rPr>
+          <w:rStyle w:val="CommentReference"/>
+        </w:rPr>
+        <w:commentReference w:id="0"/>
+      </w:r>
+      <w:r>
+        <w:rPr>
+          <w:lang w:val="da-DK"/>
+        </w:rPr>
+        <w:t xml:space="preserve">, indeholder en </w:t>
+      </w:r>
+      <w:r>
+        <w:rPr>
+          <w:lang w:val="da-DK"/>
+        </w:rPr>
+        <w:t xml:space="preserve">komplet </w:t>
+      </w:r>
+      <w:r>
+        <w:rPr>
+          <w:lang w:val="da-DK"/>
+        </w:rPr>
+        <w:t xml:space="preserve">liste over de funktioner, som brugeren </w:t>
+      </w:r>
+      <w:r>
+        <w:rPr>
+          <w:lang w:val="da-DK"/>
+        </w:rPr>
+        <w:t>kan</w:t>
+      </w:r>
+      <w:r>
+        <w:rPr>
+          <w:lang w:val="da-DK"/>
+        </w:rPr>
+        <w:t xml:space="preserve"> benytte sig af </w:t>
+      </w:r>
+      <w:r>
+        <w:rPr>
+          <w:lang w:val="da-DK"/>
+        </w:rPr>
+        <w:t xml:space="preserve">igennem spillet. </w:t>
+      </w:r>
+      <w:r>
+        <w:rPr>
+          <w:lang w:val="da-DK"/>
+        </w:rPr>
+        <w:t>Testpersonen</w:t>
+      </w:r>
+      <w:r>
+        <w:rPr>
+          <w:lang w:val="da-DK"/>
+        </w:rPr>
+        <w:t xml:space="preserve"> bedes herefter afprøve hver enkelt funktion i skemaet for derefter at konkludere om funktionen opfører sig som forventet. Der sættes kryds ved ja, hvis funktionen godkendes af </w:t>
+      </w:r>
+      <w:r>
+        <w:rPr>
+          <w:lang w:val="da-DK"/>
+        </w:rPr>
+        <w:t>testpersonen</w:t>
+      </w:r>
+      <w:r>
+        <w:rPr>
+          <w:lang w:val="da-DK"/>
+        </w:rPr>
+        <w:t xml:space="preserve">, og nej hvis </w:t>
+      </w:r>
+      <w:r>
+        <w:rPr>
+          <w:lang w:val="da-DK"/>
+        </w:rPr>
+        <w:t>testpersonen</w:t>
+      </w:r>
+      <w:r>
+        <w:rPr>
+          <w:lang w:val="da-DK"/>
+        </w:rPr>
+        <w:t xml:space="preserve"> føler, der er fejl eller mangler ved funktionen. Sidst har </w:t>
+      </w:r>
+      <w:r>
+        <w:rPr>
+          <w:lang w:val="da-DK"/>
+        </w:rPr>
+        <w:t>testpersonen</w:t>
+      </w:r>
+      <w:r>
+        <w:rPr>
+          <w:lang w:val="da-DK"/>
+        </w:rPr>
+        <w:t xml:space="preserve"> mulighed for at tilføje eventuelle kommentarer til den enkelte funktion. </w:t>
       </w:r>
     </w:p>
     <w:p>
@@ -302,12 +428,2934 @@
           <w:lang w:val="da-DK"/>
         </w:rPr>
       </w:pPr>
-      <w:bookmarkStart w:id="0" w:name="_GoBack"/>
-      <w:bookmarkEnd w:id="0"/>
+      <w:r>
+        <w:rPr>
+          <w:lang w:val="da-DK"/>
+        </w:rPr>
+        <w:t xml:space="preserve">Herefter bliver </w:t>
+      </w:r>
+      <w:r>
+        <w:rPr>
+          <w:lang w:val="da-DK"/>
+        </w:rPr>
+        <w:t>testpersonen</w:t>
+      </w:r>
+      <w:r>
+        <w:rPr>
+          <w:lang w:val="da-DK"/>
+        </w:rPr>
+        <w:t xml:space="preserve"> interviewet omkring det generelle indtryk af spille</w:t>
+      </w:r>
+      <w:r>
+        <w:rPr>
+          <w:lang w:val="da-DK"/>
+        </w:rPr>
+        <w:t>t. Her spørges ind til elementer, som tempoet, styringsfunktionaliteten, sværhedsgrad</w:t>
+      </w:r>
+      <w:r>
+        <w:rPr>
+          <w:lang w:val="da-DK"/>
+        </w:rPr>
+        <w:t>,</w:t>
+      </w:r>
+      <w:r>
+        <w:rPr>
+          <w:lang w:val="da-DK"/>
+        </w:rPr>
+        <w:t xml:space="preserve"> </w:t>
+      </w:r>
+      <w:r>
+        <w:rPr>
+          <w:lang w:val="da-DK"/>
+        </w:rPr>
+        <w:t xml:space="preserve">og generelt om spillets indhold er passende. </w:t>
+      </w:r>
+    </w:p>
+    <w:p>
+      <w:pPr>
+        <w:rPr>
+          <w:lang w:val="da-DK"/>
+        </w:rPr>
+      </w:pPr>
+      <w:r>
+        <w:rPr>
+          <w:lang w:val="da-DK"/>
+        </w:rPr>
+        <w:lastRenderedPageBreak/>
+        <w:t xml:space="preserve">Selvom dette er en meget ressourcekrævende proces, så </w:t>
+      </w:r>
+      <w:r>
+        <w:rPr>
+          <w:lang w:val="da-DK"/>
+        </w:rPr>
+        <w:t xml:space="preserve">er fordelen netop, at </w:t>
+      </w:r>
+      <w:r>
+        <w:rPr>
+          <w:lang w:val="da-DK"/>
+        </w:rPr>
+        <w:t>testpersonen</w:t>
+      </w:r>
+      <w:r>
+        <w:rPr>
+          <w:lang w:val="da-DK"/>
+        </w:rPr>
+        <w:t xml:space="preserve"> bliver tvunget ud i hver enkelt funktion</w:t>
+      </w:r>
+      <w:r>
+        <w:rPr>
+          <w:lang w:val="da-DK"/>
+        </w:rPr>
+        <w:t xml:space="preserve"> og herved vurdere den enkelte. Den alternative løsning er at uddele produktet til en række testpersoner, som spiller spillet igennem og giver deres mening tilbage herefter. Dog stiller dette </w:t>
+      </w:r>
+      <w:r>
+        <w:rPr>
+          <w:lang w:val="da-DK"/>
+        </w:rPr>
+        <w:t>intet</w:t>
+      </w:r>
+      <w:r>
+        <w:rPr>
+          <w:lang w:val="da-DK"/>
+        </w:rPr>
+        <w:t xml:space="preserve"> krav til testpersonen om at afprøve hver afkrog af spillet, hvor eventuelle fejl eller mangler kan gemme sig. Ulempen ved at præcist at vejlede testpersonen er, at det viser ikke brugerens naturlige tilgang til spillet. Eksempelvis kan </w:t>
+      </w:r>
+      <w:r>
+        <w:rPr>
+          <w:lang w:val="da-DK"/>
+        </w:rPr>
+        <w:t>testpersonen</w:t>
+      </w:r>
+      <w:r>
+        <w:rPr>
+          <w:lang w:val="da-DK"/>
+        </w:rPr>
+        <w:t xml:space="preserve"> overse en funktion og derved ikke gøre brug af denne igennem forløbet. Her er det den observerende udviklers </w:t>
+      </w:r>
+      <w:r>
+        <w:rPr>
+          <w:lang w:val="da-DK"/>
+        </w:rPr>
+        <w:t>opgave</w:t>
+      </w:r>
+      <w:r>
+        <w:rPr>
+          <w:lang w:val="da-DK"/>
+        </w:rPr>
+        <w:t xml:space="preserve"> </w:t>
+      </w:r>
+      <w:r>
+        <w:rPr>
+          <w:lang w:val="da-DK"/>
+        </w:rPr>
+        <w:t>at bemærke og notere dette.</w:t>
+      </w:r>
+    </w:p>
+    <w:p>
+      <w:pPr>
+        <w:rPr>
+          <w:lang w:val="da-DK"/>
+        </w:rPr>
+      </w:pPr>
+      <w:r>
+        <w:rPr>
+          <w:lang w:val="da-DK"/>
+        </w:rPr>
+        <w:t xml:space="preserve">Da der i dette projekt er størst fokus på slutproduktet, er det derfor besluttet en række </w:t>
+      </w:r>
+      <w:r>
+        <w:rPr>
+          <w:lang w:val="da-DK"/>
+        </w:rPr>
+        <w:t xml:space="preserve">testtyper, som ikke bliver taget i brug. Herunder er unit test og integrationstest valgt fra, da et positivt resultat fra en spiltest </w:t>
+      </w:r>
+      <w:r>
+        <w:rPr>
+          <w:lang w:val="da-DK"/>
+        </w:rPr>
+        <w:t>er tilstrækkeligt. Det vil altså sige, der testes udelukkende funktionalitet i selve spillet</w:t>
+      </w:r>
+      <w:r>
+        <w:rPr>
+          <w:lang w:val="da-DK"/>
+        </w:rPr>
+        <w:t>,</w:t>
+      </w:r>
+      <w:r>
+        <w:rPr>
+          <w:lang w:val="da-DK"/>
+        </w:rPr>
+        <w:t xml:space="preserve"> og fungerer spillet på overfladen </w:t>
+      </w:r>
+      <w:r>
+        <w:rPr>
+          <w:lang w:val="da-DK"/>
+        </w:rPr>
+        <w:t xml:space="preserve">må det nødvendigvis også fungere for brugeren. </w:t>
+      </w:r>
+    </w:p>
+    <w:p>
+      <w:pPr>
+        <w:rPr>
+          <w:lang w:val="da-DK"/>
+        </w:rPr>
+      </w:pPr>
+      <w:r>
+        <w:rPr>
+          <w:lang w:val="da-DK"/>
+        </w:rPr>
+        <w:t xml:space="preserve">I tilfælde af en test ikke bestås er det første skridt at forsøge at udbygge eventuelle fejl og mangler, som resulterede i den dumpede test. I bedste tilfælde er det små rettelser, som </w:t>
+      </w:r>
+      <w:r>
+        <w:rPr>
+          <w:lang w:val="da-DK"/>
+        </w:rPr>
+        <w:t xml:space="preserve">kræver få ressourcer at udrette. Dog kan det ske, det er et større problem, som kræver betragtelige ressourcer at rette op på. I værste tilfælde kræves der så store ændringer i produktet til det punkt, hvor det burde overvejes at kassere projektet. </w:t>
+      </w:r>
+      <w:r>
+        <w:rPr>
+          <w:lang w:val="da-DK"/>
+        </w:rPr>
+        <w:t xml:space="preserve">Det største eventuelle ressourcespild for denne virksomhed består hovedsagligt af tid, da virksomheden ikke økonomisk investeret i projektet endnu. </w:t>
+      </w:r>
+    </w:p>
+    <w:p>
+      <w:pPr>
+        <w:rPr>
+          <w:lang w:val="da-DK"/>
+        </w:rPr>
+      </w:pPr>
+      <w:r>
+        <w:rPr>
+          <w:lang w:val="da-DK"/>
+        </w:rPr>
+        <w:t>Sidst</w:t>
+      </w:r>
+      <w:r>
+        <w:rPr>
+          <w:lang w:val="da-DK"/>
+        </w:rPr>
+        <w:t xml:space="preserve"> forventes </w:t>
+      </w:r>
+      <w:r>
+        <w:rPr>
+          <w:lang w:val="da-DK"/>
+        </w:rPr>
+        <w:t xml:space="preserve">det, at </w:t>
+      </w:r>
+      <w:r>
+        <w:rPr>
+          <w:lang w:val="da-DK"/>
+        </w:rPr>
+        <w:t xml:space="preserve">resultaterne fra </w:t>
+      </w:r>
+      <w:r>
+        <w:rPr>
+          <w:lang w:val="da-DK"/>
+        </w:rPr>
+        <w:t xml:space="preserve">henholdsvis brugertesten </w:t>
+      </w:r>
+      <w:r>
+        <w:rPr>
+          <w:lang w:val="da-DK"/>
+        </w:rPr>
+        <w:t xml:space="preserve">dokumenteres og forekommer i rapporten. </w:t>
+      </w:r>
+    </w:p>
+    <w:p>
+      <w:pPr>
+        <w:rPr>
+          <w:lang w:val="da-DK"/>
+        </w:rPr>
+      </w:pPr>
+      <w:r>
+        <w:rPr>
+          <w:lang w:val="da-DK"/>
+        </w:rPr>
+        <w:br w:type="page"/>
+      </w:r>
+    </w:p>
+    <w:tbl>
+      <w:tblPr>
+        <w:tblStyle w:val="GridTable1Light-Accent6"/>
+        <w:tblW w:w="0" w:type="auto"/>
+        <w:tblLook w:val="04A0" w:firstRow="1" w:lastRow="0" w:firstColumn="1" w:lastColumn="0" w:noHBand="0" w:noVBand="1"/>
+      </w:tblPr>
+      <w:tblGrid>
+        <w:gridCol w:w="988"/>
+        <w:gridCol w:w="3969"/>
+        <w:gridCol w:w="567"/>
+        <w:gridCol w:w="567"/>
+        <w:gridCol w:w="3259"/>
+      </w:tblGrid>
+      <w:tr>
+        <w:trPr>
+          <w:cnfStyle w:val="100000000000" w:firstRow="1" w:lastRow="0" w:firstColumn="0" w:lastColumn="0" w:oddVBand="0" w:evenVBand="0" w:oddHBand="0" w:evenHBand="0" w:firstRowFirstColumn="0" w:firstRowLastColumn="0" w:lastRowFirstColumn="0" w:lastRowLastColumn="0"/>
+        </w:trPr>
+        <w:tc>
+          <w:tcPr>
+            <w:cnfStyle w:val="001000000000" w:firstRow="0" w:lastRow="0" w:firstColumn="1" w:lastColumn="0" w:oddVBand="0" w:evenVBand="0" w:oddHBand="0" w:evenHBand="0" w:firstRowFirstColumn="0" w:firstRowLastColumn="0" w:lastRowFirstColumn="0" w:lastRowLastColumn="0"/>
+            <w:tcW w:w="988" w:type="dxa"/>
+          </w:tcPr>
+          <w:p>
+            <w:pPr>
+              <w:rPr>
+                <w:lang w:val="da-DK"/>
+              </w:rPr>
+            </w:pPr>
+            <w:bookmarkStart w:id="1" w:name="_GoBack"/>
+            <w:bookmarkEnd w:id="1"/>
+          </w:p>
+        </w:tc>
+        <w:tc>
+          <w:tcPr>
+            <w:tcW w:w="3969" w:type="dxa"/>
+          </w:tcPr>
+          <w:p>
+            <w:pPr>
+              <w:cnfStyle w:val="100000000000" w:firstRow="1" w:lastRow="0" w:firstColumn="0" w:lastColumn="0" w:oddVBand="0" w:evenVBand="0" w:oddHBand="0" w:evenHBand="0" w:firstRowFirstColumn="0" w:firstRowLastColumn="0" w:lastRowFirstColumn="0" w:lastRowLastColumn="0"/>
+              <w:rPr>
+                <w:lang w:val="da-DK"/>
+              </w:rPr>
+            </w:pPr>
+            <w:r>
+              <w:rPr>
+                <w:lang w:val="da-DK"/>
+              </w:rPr>
+              <w:t>Funktion</w:t>
+            </w:r>
+            <w:r>
+              <w:rPr>
+                <w:lang w:val="da-DK"/>
+              </w:rPr>
+              <w:t>, der testes</w:t>
+            </w:r>
+          </w:p>
+        </w:tc>
+        <w:tc>
+          <w:tcPr>
+            <w:tcW w:w="567" w:type="dxa"/>
+          </w:tcPr>
+          <w:p>
+            <w:pPr>
+              <w:cnfStyle w:val="100000000000" w:firstRow="1" w:lastRow="0" w:firstColumn="0" w:lastColumn="0" w:oddVBand="0" w:evenVBand="0" w:oddHBand="0" w:evenHBand="0" w:firstRowFirstColumn="0" w:firstRowLastColumn="0" w:lastRowFirstColumn="0" w:lastRowLastColumn="0"/>
+              <w:rPr>
+                <w:lang w:val="da-DK"/>
+              </w:rPr>
+            </w:pPr>
+            <w:r>
+              <w:rPr>
+                <w:lang w:val="da-DK"/>
+              </w:rPr>
+              <w:t>Ja</w:t>
+            </w:r>
+          </w:p>
+        </w:tc>
+        <w:tc>
+          <w:tcPr>
+            <w:tcW w:w="567" w:type="dxa"/>
+          </w:tcPr>
+          <w:p>
+            <w:pPr>
+              <w:cnfStyle w:val="100000000000" w:firstRow="1" w:lastRow="0" w:firstColumn="0" w:lastColumn="0" w:oddVBand="0" w:evenVBand="0" w:oddHBand="0" w:evenHBand="0" w:firstRowFirstColumn="0" w:firstRowLastColumn="0" w:lastRowFirstColumn="0" w:lastRowLastColumn="0"/>
+              <w:rPr>
+                <w:lang w:val="da-DK"/>
+              </w:rPr>
+            </w:pPr>
+            <w:r>
+              <w:rPr>
+                <w:lang w:val="da-DK"/>
+              </w:rPr>
+              <w:t>Nej</w:t>
+            </w:r>
+          </w:p>
+        </w:tc>
+        <w:tc>
+          <w:tcPr>
+            <w:tcW w:w="3259" w:type="dxa"/>
+          </w:tcPr>
+          <w:p>
+            <w:pPr>
+              <w:cnfStyle w:val="100000000000" w:firstRow="1" w:lastRow="0" w:firstColumn="0" w:lastColumn="0" w:oddVBand="0" w:evenVBand="0" w:oddHBand="0" w:evenHBand="0" w:firstRowFirstColumn="0" w:firstRowLastColumn="0" w:lastRowFirstColumn="0" w:lastRowLastColumn="0"/>
+              <w:rPr>
+                <w:lang w:val="da-DK"/>
+              </w:rPr>
+            </w:pPr>
+            <w:r>
+              <w:rPr>
+                <w:lang w:val="da-DK"/>
+              </w:rPr>
+              <w:t>Eventuel k</w:t>
+            </w:r>
+            <w:r>
+              <w:rPr>
+                <w:lang w:val="da-DK"/>
+              </w:rPr>
+              <w:t>ommentar</w:t>
+            </w:r>
+          </w:p>
+        </w:tc>
+      </w:tr>
+      <w:tr>
+        <w:tc>
+          <w:tcPr>
+            <w:cnfStyle w:val="001000000000" w:firstRow="0" w:lastRow="0" w:firstColumn="1" w:lastColumn="0" w:oddVBand="0" w:evenVBand="0" w:oddHBand="0" w:evenHBand="0" w:firstRowFirstColumn="0" w:firstRowLastColumn="0" w:lastRowFirstColumn="0" w:lastRowLastColumn="0"/>
+            <w:tcW w:w="988" w:type="dxa"/>
+          </w:tcPr>
+          <w:p>
+            <w:pPr>
+              <w:rPr>
+                <w:lang w:val="da-DK"/>
+              </w:rPr>
+            </w:pPr>
+            <w:r>
+              <w:rPr>
+                <w:lang w:val="da-DK"/>
+              </w:rPr>
+              <w:t>Menu</w:t>
+            </w:r>
+          </w:p>
+        </w:tc>
+        <w:tc>
+          <w:tcPr>
+            <w:tcW w:w="3969" w:type="dxa"/>
+          </w:tcPr>
+          <w:p>
+            <w:pPr>
+              <w:cnfStyle w:val="000000000000" w:firstRow="0" w:lastRow="0" w:firstColumn="0" w:lastColumn="0" w:oddVBand="0" w:evenVBand="0" w:oddHBand="0" w:evenHBand="0" w:firstRowFirstColumn="0" w:firstRowLastColumn="0" w:lastRowFirstColumn="0" w:lastRowLastColumn="0"/>
+              <w:rPr>
+                <w:lang w:val="da-DK"/>
+              </w:rPr>
+            </w:pPr>
+            <w:r>
+              <w:rPr>
+                <w:lang w:val="da-DK"/>
+              </w:rPr>
+              <w:t>Hovedmenu – menupunkterne</w:t>
+            </w:r>
+          </w:p>
+        </w:tc>
+        <w:tc>
+          <w:tcPr>
+            <w:tcW w:w="567" w:type="dxa"/>
+          </w:tcPr>
+          <w:p>
+            <w:pPr>
+              <w:cnfStyle w:val="000000000000" w:firstRow="0" w:lastRow="0" w:firstColumn="0" w:lastColumn="0" w:oddVBand="0" w:evenVBand="0" w:oddHBand="0" w:evenHBand="0" w:firstRowFirstColumn="0" w:firstRowLastColumn="0" w:lastRowFirstColumn="0" w:lastRowLastColumn="0"/>
+              <w:rPr>
+                <w:lang w:val="da-DK"/>
+              </w:rPr>
+            </w:pPr>
+          </w:p>
+        </w:tc>
+        <w:tc>
+          <w:tcPr>
+            <w:tcW w:w="567" w:type="dxa"/>
+          </w:tcPr>
+          <w:p>
+            <w:pPr>
+              <w:cnfStyle w:val="000000000000" w:firstRow="0" w:lastRow="0" w:firstColumn="0" w:lastColumn="0" w:oddVBand="0" w:evenVBand="0" w:oddHBand="0" w:evenHBand="0" w:firstRowFirstColumn="0" w:firstRowLastColumn="0" w:lastRowFirstColumn="0" w:lastRowLastColumn="0"/>
+              <w:rPr>
+                <w:lang w:val="da-DK"/>
+              </w:rPr>
+            </w:pPr>
+          </w:p>
+        </w:tc>
+        <w:tc>
+          <w:tcPr>
+            <w:tcW w:w="3259" w:type="dxa"/>
+          </w:tcPr>
+          <w:p>
+            <w:pPr>
+              <w:cnfStyle w:val="000000000000" w:firstRow="0" w:lastRow="0" w:firstColumn="0" w:lastColumn="0" w:oddVBand="0" w:evenVBand="0" w:oddHBand="0" w:evenHBand="0" w:firstRowFirstColumn="0" w:firstRowLastColumn="0" w:lastRowFirstColumn="0" w:lastRowLastColumn="0"/>
+              <w:rPr>
+                <w:lang w:val="da-DK"/>
+              </w:rPr>
+            </w:pPr>
+          </w:p>
+        </w:tc>
+      </w:tr>
+      <w:tr>
+        <w:tc>
+          <w:tcPr>
+            <w:cnfStyle w:val="001000000000" w:firstRow="0" w:lastRow="0" w:firstColumn="1" w:lastColumn="0" w:oddVBand="0" w:evenVBand="0" w:oddHBand="0" w:evenHBand="0" w:firstRowFirstColumn="0" w:firstRowLastColumn="0" w:lastRowFirstColumn="0" w:lastRowLastColumn="0"/>
+            <w:tcW w:w="988" w:type="dxa"/>
+          </w:tcPr>
+          <w:p>
+            <w:pPr>
+              <w:rPr>
+                <w:lang w:val="da-DK"/>
+              </w:rPr>
+            </w:pPr>
+          </w:p>
+        </w:tc>
+        <w:tc>
+          <w:tcPr>
+            <w:tcW w:w="3969" w:type="dxa"/>
+          </w:tcPr>
+          <w:p>
+            <w:pPr>
+              <w:cnfStyle w:val="000000000000" w:firstRow="0" w:lastRow="0" w:firstColumn="0" w:lastColumn="0" w:oddVBand="0" w:evenVBand="0" w:oddHBand="0" w:evenHBand="0" w:firstRowFirstColumn="0" w:firstRowLastColumn="0" w:lastRowFirstColumn="0" w:lastRowLastColumn="0"/>
+              <w:rPr>
+                <w:lang w:val="da-DK"/>
+              </w:rPr>
+            </w:pPr>
+            <w:r>
+              <w:rPr>
+                <w:lang w:val="da-DK"/>
+              </w:rPr>
+              <w:t xml:space="preserve">New </w:t>
+            </w:r>
+            <w:proofErr w:type="spellStart"/>
+            <w:r>
+              <w:rPr>
+                <w:lang w:val="da-DK"/>
+              </w:rPr>
+              <w:t>level</w:t>
+            </w:r>
+            <w:proofErr w:type="spellEnd"/>
+            <w:r>
+              <w:rPr>
+                <w:lang w:val="da-DK"/>
+              </w:rPr>
+              <w:t xml:space="preserve"> / </w:t>
+            </w:r>
+            <w:proofErr w:type="spellStart"/>
+            <w:r>
+              <w:rPr>
+                <w:lang w:val="da-DK"/>
+              </w:rPr>
+              <w:t>Continue</w:t>
+            </w:r>
+            <w:proofErr w:type="spellEnd"/>
+            <w:r>
+              <w:rPr>
+                <w:lang w:val="da-DK"/>
+              </w:rPr>
+              <w:t xml:space="preserve"> – starter knappen et nyt spil, hvis intet spil findes i forvejen</w:t>
+            </w:r>
+          </w:p>
+        </w:tc>
+        <w:tc>
+          <w:tcPr>
+            <w:tcW w:w="567" w:type="dxa"/>
+          </w:tcPr>
+          <w:p>
+            <w:pPr>
+              <w:cnfStyle w:val="000000000000" w:firstRow="0" w:lastRow="0" w:firstColumn="0" w:lastColumn="0" w:oddVBand="0" w:evenVBand="0" w:oddHBand="0" w:evenHBand="0" w:firstRowFirstColumn="0" w:firstRowLastColumn="0" w:lastRowFirstColumn="0" w:lastRowLastColumn="0"/>
+              <w:rPr>
+                <w:lang w:val="da-DK"/>
+              </w:rPr>
+            </w:pPr>
+          </w:p>
+        </w:tc>
+        <w:tc>
+          <w:tcPr>
+            <w:tcW w:w="567" w:type="dxa"/>
+          </w:tcPr>
+          <w:p>
+            <w:pPr>
+              <w:cnfStyle w:val="000000000000" w:firstRow="0" w:lastRow="0" w:firstColumn="0" w:lastColumn="0" w:oddVBand="0" w:evenVBand="0" w:oddHBand="0" w:evenHBand="0" w:firstRowFirstColumn="0" w:firstRowLastColumn="0" w:lastRowFirstColumn="0" w:lastRowLastColumn="0"/>
+              <w:rPr>
+                <w:lang w:val="da-DK"/>
+              </w:rPr>
+            </w:pPr>
+          </w:p>
+        </w:tc>
+        <w:tc>
+          <w:tcPr>
+            <w:tcW w:w="3259" w:type="dxa"/>
+          </w:tcPr>
+          <w:p>
+            <w:pPr>
+              <w:cnfStyle w:val="000000000000" w:firstRow="0" w:lastRow="0" w:firstColumn="0" w:lastColumn="0" w:oddVBand="0" w:evenVBand="0" w:oddHBand="0" w:evenHBand="0" w:firstRowFirstColumn="0" w:firstRowLastColumn="0" w:lastRowFirstColumn="0" w:lastRowLastColumn="0"/>
+              <w:rPr>
+                <w:lang w:val="da-DK"/>
+              </w:rPr>
+            </w:pPr>
+          </w:p>
+        </w:tc>
+      </w:tr>
+      <w:tr>
+        <w:tc>
+          <w:tcPr>
+            <w:cnfStyle w:val="001000000000" w:firstRow="0" w:lastRow="0" w:firstColumn="1" w:lastColumn="0" w:oddVBand="0" w:evenVBand="0" w:oddHBand="0" w:evenHBand="0" w:firstRowFirstColumn="0" w:firstRowLastColumn="0" w:lastRowFirstColumn="0" w:lastRowLastColumn="0"/>
+            <w:tcW w:w="988" w:type="dxa"/>
+          </w:tcPr>
+          <w:p>
+            <w:pPr>
+              <w:rPr>
+                <w:lang w:val="da-DK"/>
+              </w:rPr>
+            </w:pPr>
+          </w:p>
+        </w:tc>
+        <w:tc>
+          <w:tcPr>
+            <w:tcW w:w="3969" w:type="dxa"/>
+          </w:tcPr>
+          <w:p>
+            <w:pPr>
+              <w:cnfStyle w:val="000000000000" w:firstRow="0" w:lastRow="0" w:firstColumn="0" w:lastColumn="0" w:oddVBand="0" w:evenVBand="0" w:oddHBand="0" w:evenHBand="0" w:firstRowFirstColumn="0" w:firstRowLastColumn="0" w:lastRowFirstColumn="0" w:lastRowLastColumn="0"/>
+              <w:rPr>
+                <w:lang w:val="da-DK"/>
+              </w:rPr>
+            </w:pPr>
+            <w:r>
+              <w:rPr>
+                <w:lang w:val="da-DK"/>
+              </w:rPr>
+              <w:t xml:space="preserve">New </w:t>
+            </w:r>
+            <w:proofErr w:type="spellStart"/>
+            <w:r>
+              <w:rPr>
+                <w:lang w:val="da-DK"/>
+              </w:rPr>
+              <w:t>level</w:t>
+            </w:r>
+            <w:proofErr w:type="spellEnd"/>
+            <w:r>
+              <w:rPr>
+                <w:lang w:val="da-DK"/>
+              </w:rPr>
+              <w:t xml:space="preserve"> / </w:t>
+            </w:r>
+            <w:proofErr w:type="spellStart"/>
+            <w:r>
+              <w:rPr>
+                <w:lang w:val="da-DK"/>
+              </w:rPr>
+              <w:t>Continue</w:t>
+            </w:r>
+            <w:proofErr w:type="spellEnd"/>
+            <w:r>
+              <w:rPr>
+                <w:lang w:val="da-DK"/>
+              </w:rPr>
+              <w:t xml:space="preserve"> – Fortsætter knappen fra sidst afsluttede punkt i spillet</w:t>
+            </w:r>
+          </w:p>
+        </w:tc>
+        <w:tc>
+          <w:tcPr>
+            <w:tcW w:w="567" w:type="dxa"/>
+          </w:tcPr>
+          <w:p>
+            <w:pPr>
+              <w:cnfStyle w:val="000000000000" w:firstRow="0" w:lastRow="0" w:firstColumn="0" w:lastColumn="0" w:oddVBand="0" w:evenVBand="0" w:oddHBand="0" w:evenHBand="0" w:firstRowFirstColumn="0" w:firstRowLastColumn="0" w:lastRowFirstColumn="0" w:lastRowLastColumn="0"/>
+              <w:rPr>
+                <w:lang w:val="da-DK"/>
+              </w:rPr>
+            </w:pPr>
+          </w:p>
+        </w:tc>
+        <w:tc>
+          <w:tcPr>
+            <w:tcW w:w="567" w:type="dxa"/>
+          </w:tcPr>
+          <w:p>
+            <w:pPr>
+              <w:cnfStyle w:val="000000000000" w:firstRow="0" w:lastRow="0" w:firstColumn="0" w:lastColumn="0" w:oddVBand="0" w:evenVBand="0" w:oddHBand="0" w:evenHBand="0" w:firstRowFirstColumn="0" w:firstRowLastColumn="0" w:lastRowFirstColumn="0" w:lastRowLastColumn="0"/>
+              <w:rPr>
+                <w:lang w:val="da-DK"/>
+              </w:rPr>
+            </w:pPr>
+          </w:p>
+        </w:tc>
+        <w:tc>
+          <w:tcPr>
+            <w:tcW w:w="3259" w:type="dxa"/>
+          </w:tcPr>
+          <w:p>
+            <w:pPr>
+              <w:cnfStyle w:val="000000000000" w:firstRow="0" w:lastRow="0" w:firstColumn="0" w:lastColumn="0" w:oddVBand="0" w:evenVBand="0" w:oddHBand="0" w:evenHBand="0" w:firstRowFirstColumn="0" w:firstRowLastColumn="0" w:lastRowFirstColumn="0" w:lastRowLastColumn="0"/>
+              <w:rPr>
+                <w:lang w:val="da-DK"/>
+              </w:rPr>
+            </w:pPr>
+          </w:p>
+        </w:tc>
+      </w:tr>
+      <w:tr>
+        <w:tc>
+          <w:tcPr>
+            <w:cnfStyle w:val="001000000000" w:firstRow="0" w:lastRow="0" w:firstColumn="1" w:lastColumn="0" w:oddVBand="0" w:evenVBand="0" w:oddHBand="0" w:evenHBand="0" w:firstRowFirstColumn="0" w:firstRowLastColumn="0" w:lastRowFirstColumn="0" w:lastRowLastColumn="0"/>
+            <w:tcW w:w="988" w:type="dxa"/>
+          </w:tcPr>
+          <w:p>
+            <w:pPr>
+              <w:rPr>
+                <w:lang w:val="da-DK"/>
+              </w:rPr>
+            </w:pPr>
+          </w:p>
+        </w:tc>
+        <w:tc>
+          <w:tcPr>
+            <w:tcW w:w="3969" w:type="dxa"/>
+          </w:tcPr>
+          <w:p>
+            <w:pPr>
+              <w:cnfStyle w:val="000000000000" w:firstRow="0" w:lastRow="0" w:firstColumn="0" w:lastColumn="0" w:oddVBand="0" w:evenVBand="0" w:oddHBand="0" w:evenHBand="0" w:firstRowFirstColumn="0" w:firstRowLastColumn="0" w:lastRowFirstColumn="0" w:lastRowLastColumn="0"/>
+              <w:rPr>
+                <w:lang w:val="da-DK"/>
+              </w:rPr>
+            </w:pPr>
+            <w:r>
+              <w:rPr>
+                <w:lang w:val="da-DK"/>
+              </w:rPr>
+              <w:t>Level Select – banepunkterne</w:t>
+            </w:r>
+          </w:p>
+        </w:tc>
+        <w:tc>
+          <w:tcPr>
+            <w:tcW w:w="567" w:type="dxa"/>
+          </w:tcPr>
+          <w:p>
+            <w:pPr>
+              <w:cnfStyle w:val="000000000000" w:firstRow="0" w:lastRow="0" w:firstColumn="0" w:lastColumn="0" w:oddVBand="0" w:evenVBand="0" w:oddHBand="0" w:evenHBand="0" w:firstRowFirstColumn="0" w:firstRowLastColumn="0" w:lastRowFirstColumn="0" w:lastRowLastColumn="0"/>
+              <w:rPr>
+                <w:lang w:val="da-DK"/>
+              </w:rPr>
+            </w:pPr>
+          </w:p>
+        </w:tc>
+        <w:tc>
+          <w:tcPr>
+            <w:tcW w:w="567" w:type="dxa"/>
+          </w:tcPr>
+          <w:p>
+            <w:pPr>
+              <w:cnfStyle w:val="000000000000" w:firstRow="0" w:lastRow="0" w:firstColumn="0" w:lastColumn="0" w:oddVBand="0" w:evenVBand="0" w:oddHBand="0" w:evenHBand="0" w:firstRowFirstColumn="0" w:firstRowLastColumn="0" w:lastRowFirstColumn="0" w:lastRowLastColumn="0"/>
+              <w:rPr>
+                <w:lang w:val="da-DK"/>
+              </w:rPr>
+            </w:pPr>
+          </w:p>
+        </w:tc>
+        <w:tc>
+          <w:tcPr>
+            <w:tcW w:w="3259" w:type="dxa"/>
+          </w:tcPr>
+          <w:p>
+            <w:pPr>
+              <w:cnfStyle w:val="000000000000" w:firstRow="0" w:lastRow="0" w:firstColumn="0" w:lastColumn="0" w:oddVBand="0" w:evenVBand="0" w:oddHBand="0" w:evenHBand="0" w:firstRowFirstColumn="0" w:firstRowLastColumn="0" w:lastRowFirstColumn="0" w:lastRowLastColumn="0"/>
+              <w:rPr>
+                <w:lang w:val="da-DK"/>
+              </w:rPr>
+            </w:pPr>
+          </w:p>
+        </w:tc>
+      </w:tr>
+      <w:tr>
+        <w:tc>
+          <w:tcPr>
+            <w:cnfStyle w:val="001000000000" w:firstRow="0" w:lastRow="0" w:firstColumn="1" w:lastColumn="0" w:oddVBand="0" w:evenVBand="0" w:oddHBand="0" w:evenHBand="0" w:firstRowFirstColumn="0" w:firstRowLastColumn="0" w:lastRowFirstColumn="0" w:lastRowLastColumn="0"/>
+            <w:tcW w:w="988" w:type="dxa"/>
+          </w:tcPr>
+          <w:p>
+            <w:pPr>
+              <w:rPr>
+                <w:lang w:val="da-DK"/>
+              </w:rPr>
+            </w:pPr>
+          </w:p>
+        </w:tc>
+        <w:tc>
+          <w:tcPr>
+            <w:tcW w:w="3969" w:type="dxa"/>
+          </w:tcPr>
+          <w:p>
+            <w:pPr>
+              <w:cnfStyle w:val="000000000000" w:firstRow="0" w:lastRow="0" w:firstColumn="0" w:lastColumn="0" w:oddVBand="0" w:evenVBand="0" w:oddHBand="0" w:evenHBand="0" w:firstRowFirstColumn="0" w:firstRowLastColumn="0" w:lastRowFirstColumn="0" w:lastRowLastColumn="0"/>
+              <w:rPr>
+                <w:lang w:val="da-DK"/>
+              </w:rPr>
+            </w:pPr>
+            <w:r>
+              <w:rPr>
+                <w:lang w:val="da-DK"/>
+              </w:rPr>
+              <w:t>Level Select – frem/tilbage</w:t>
+            </w:r>
+          </w:p>
+        </w:tc>
+        <w:tc>
+          <w:tcPr>
+            <w:tcW w:w="567" w:type="dxa"/>
+          </w:tcPr>
+          <w:p>
+            <w:pPr>
+              <w:cnfStyle w:val="000000000000" w:firstRow="0" w:lastRow="0" w:firstColumn="0" w:lastColumn="0" w:oddVBand="0" w:evenVBand="0" w:oddHBand="0" w:evenHBand="0" w:firstRowFirstColumn="0" w:firstRowLastColumn="0" w:lastRowFirstColumn="0" w:lastRowLastColumn="0"/>
+              <w:rPr>
+                <w:lang w:val="da-DK"/>
+              </w:rPr>
+            </w:pPr>
+          </w:p>
+        </w:tc>
+        <w:tc>
+          <w:tcPr>
+            <w:tcW w:w="567" w:type="dxa"/>
+          </w:tcPr>
+          <w:p>
+            <w:pPr>
+              <w:cnfStyle w:val="000000000000" w:firstRow="0" w:lastRow="0" w:firstColumn="0" w:lastColumn="0" w:oddVBand="0" w:evenVBand="0" w:oddHBand="0" w:evenHBand="0" w:firstRowFirstColumn="0" w:firstRowLastColumn="0" w:lastRowFirstColumn="0" w:lastRowLastColumn="0"/>
+              <w:rPr>
+                <w:lang w:val="da-DK"/>
+              </w:rPr>
+            </w:pPr>
+          </w:p>
+        </w:tc>
+        <w:tc>
+          <w:tcPr>
+            <w:tcW w:w="3259" w:type="dxa"/>
+          </w:tcPr>
+          <w:p>
+            <w:pPr>
+              <w:cnfStyle w:val="000000000000" w:firstRow="0" w:lastRow="0" w:firstColumn="0" w:lastColumn="0" w:oddVBand="0" w:evenVBand="0" w:oddHBand="0" w:evenHBand="0" w:firstRowFirstColumn="0" w:firstRowLastColumn="0" w:lastRowFirstColumn="0" w:lastRowLastColumn="0"/>
+              <w:rPr>
+                <w:lang w:val="da-DK"/>
+              </w:rPr>
+            </w:pPr>
+          </w:p>
+        </w:tc>
+      </w:tr>
+      <w:tr>
+        <w:tc>
+          <w:tcPr>
+            <w:cnfStyle w:val="001000000000" w:firstRow="0" w:lastRow="0" w:firstColumn="1" w:lastColumn="0" w:oddVBand="0" w:evenVBand="0" w:oddHBand="0" w:evenHBand="0" w:firstRowFirstColumn="0" w:firstRowLastColumn="0" w:lastRowFirstColumn="0" w:lastRowLastColumn="0"/>
+            <w:tcW w:w="988" w:type="dxa"/>
+          </w:tcPr>
+          <w:p>
+            <w:pPr>
+              <w:rPr>
+                <w:lang w:val="da-DK"/>
+              </w:rPr>
+            </w:pPr>
+          </w:p>
+        </w:tc>
+        <w:tc>
+          <w:tcPr>
+            <w:tcW w:w="3969" w:type="dxa"/>
+          </w:tcPr>
+          <w:p>
+            <w:pPr>
+              <w:cnfStyle w:val="000000000000" w:firstRow="0" w:lastRow="0" w:firstColumn="0" w:lastColumn="0" w:oddVBand="0" w:evenVBand="0" w:oddHBand="0" w:evenHBand="0" w:firstRowFirstColumn="0" w:firstRowLastColumn="0" w:lastRowFirstColumn="0" w:lastRowLastColumn="0"/>
+              <w:rPr>
+                <w:lang w:val="da-DK"/>
+              </w:rPr>
+            </w:pPr>
+            <w:proofErr w:type="spellStart"/>
+            <w:r>
+              <w:rPr>
+                <w:lang w:val="da-DK"/>
+              </w:rPr>
+              <w:t>Tutorials</w:t>
+            </w:r>
+            <w:proofErr w:type="spellEnd"/>
+            <w:r>
+              <w:rPr>
+                <w:lang w:val="da-DK"/>
+              </w:rPr>
+              <w:t xml:space="preserve"> – Forstås instruktionerne</w:t>
+            </w:r>
+          </w:p>
+        </w:tc>
+        <w:tc>
+          <w:tcPr>
+            <w:tcW w:w="567" w:type="dxa"/>
+          </w:tcPr>
+          <w:p>
+            <w:pPr>
+              <w:cnfStyle w:val="000000000000" w:firstRow="0" w:lastRow="0" w:firstColumn="0" w:lastColumn="0" w:oddVBand="0" w:evenVBand="0" w:oddHBand="0" w:evenHBand="0" w:firstRowFirstColumn="0" w:firstRowLastColumn="0" w:lastRowFirstColumn="0" w:lastRowLastColumn="0"/>
+              <w:rPr>
+                <w:lang w:val="da-DK"/>
+              </w:rPr>
+            </w:pPr>
+          </w:p>
+        </w:tc>
+        <w:tc>
+          <w:tcPr>
+            <w:tcW w:w="567" w:type="dxa"/>
+          </w:tcPr>
+          <w:p>
+            <w:pPr>
+              <w:cnfStyle w:val="000000000000" w:firstRow="0" w:lastRow="0" w:firstColumn="0" w:lastColumn="0" w:oddVBand="0" w:evenVBand="0" w:oddHBand="0" w:evenHBand="0" w:firstRowFirstColumn="0" w:firstRowLastColumn="0" w:lastRowFirstColumn="0" w:lastRowLastColumn="0"/>
+              <w:rPr>
+                <w:lang w:val="da-DK"/>
+              </w:rPr>
+            </w:pPr>
+          </w:p>
+        </w:tc>
+        <w:tc>
+          <w:tcPr>
+            <w:tcW w:w="3259" w:type="dxa"/>
+          </w:tcPr>
+          <w:p>
+            <w:pPr>
+              <w:cnfStyle w:val="000000000000" w:firstRow="0" w:lastRow="0" w:firstColumn="0" w:lastColumn="0" w:oddVBand="0" w:evenVBand="0" w:oddHBand="0" w:evenHBand="0" w:firstRowFirstColumn="0" w:firstRowLastColumn="0" w:lastRowFirstColumn="0" w:lastRowLastColumn="0"/>
+              <w:rPr>
+                <w:lang w:val="da-DK"/>
+              </w:rPr>
+            </w:pPr>
+          </w:p>
+        </w:tc>
+      </w:tr>
+      <w:tr>
+        <w:tc>
+          <w:tcPr>
+            <w:cnfStyle w:val="001000000000" w:firstRow="0" w:lastRow="0" w:firstColumn="1" w:lastColumn="0" w:oddVBand="0" w:evenVBand="0" w:oddHBand="0" w:evenHBand="0" w:firstRowFirstColumn="0" w:firstRowLastColumn="0" w:lastRowFirstColumn="0" w:lastRowLastColumn="0"/>
+            <w:tcW w:w="988" w:type="dxa"/>
+          </w:tcPr>
+          <w:p>
+            <w:pPr>
+              <w:rPr>
+                <w:lang w:val="da-DK"/>
+              </w:rPr>
+            </w:pPr>
+          </w:p>
+        </w:tc>
+        <w:tc>
+          <w:tcPr>
+            <w:tcW w:w="3969" w:type="dxa"/>
+          </w:tcPr>
+          <w:p>
+            <w:pPr>
+              <w:cnfStyle w:val="000000000000" w:firstRow="0" w:lastRow="0" w:firstColumn="0" w:lastColumn="0" w:oddVBand="0" w:evenVBand="0" w:oddHBand="0" w:evenHBand="0" w:firstRowFirstColumn="0" w:firstRowLastColumn="0" w:lastRowFirstColumn="0" w:lastRowLastColumn="0"/>
+              <w:rPr>
+                <w:lang w:val="da-DK"/>
+              </w:rPr>
+            </w:pPr>
+            <w:proofErr w:type="spellStart"/>
+            <w:r>
+              <w:rPr>
+                <w:lang w:val="da-DK"/>
+              </w:rPr>
+              <w:t>Tutorials</w:t>
+            </w:r>
+            <w:proofErr w:type="spellEnd"/>
+            <w:r>
+              <w:rPr>
+                <w:lang w:val="da-DK"/>
+              </w:rPr>
+              <w:t xml:space="preserve"> – Skiftes billederne korrekt</w:t>
+            </w:r>
+          </w:p>
+        </w:tc>
+        <w:tc>
+          <w:tcPr>
+            <w:tcW w:w="567" w:type="dxa"/>
+          </w:tcPr>
+          <w:p>
+            <w:pPr>
+              <w:cnfStyle w:val="000000000000" w:firstRow="0" w:lastRow="0" w:firstColumn="0" w:lastColumn="0" w:oddVBand="0" w:evenVBand="0" w:oddHBand="0" w:evenHBand="0" w:firstRowFirstColumn="0" w:firstRowLastColumn="0" w:lastRowFirstColumn="0" w:lastRowLastColumn="0"/>
+              <w:rPr>
+                <w:lang w:val="da-DK"/>
+              </w:rPr>
+            </w:pPr>
+          </w:p>
+        </w:tc>
+        <w:tc>
+          <w:tcPr>
+            <w:tcW w:w="567" w:type="dxa"/>
+          </w:tcPr>
+          <w:p>
+            <w:pPr>
+              <w:cnfStyle w:val="000000000000" w:firstRow="0" w:lastRow="0" w:firstColumn="0" w:lastColumn="0" w:oddVBand="0" w:evenVBand="0" w:oddHBand="0" w:evenHBand="0" w:firstRowFirstColumn="0" w:firstRowLastColumn="0" w:lastRowFirstColumn="0" w:lastRowLastColumn="0"/>
+              <w:rPr>
+                <w:lang w:val="da-DK"/>
+              </w:rPr>
+            </w:pPr>
+          </w:p>
+        </w:tc>
+        <w:tc>
+          <w:tcPr>
+            <w:tcW w:w="3259" w:type="dxa"/>
+          </w:tcPr>
+          <w:p>
+            <w:pPr>
+              <w:cnfStyle w:val="000000000000" w:firstRow="0" w:lastRow="0" w:firstColumn="0" w:lastColumn="0" w:oddVBand="0" w:evenVBand="0" w:oddHBand="0" w:evenHBand="0" w:firstRowFirstColumn="0" w:firstRowLastColumn="0" w:lastRowFirstColumn="0" w:lastRowLastColumn="0"/>
+              <w:rPr>
+                <w:lang w:val="da-DK"/>
+              </w:rPr>
+            </w:pPr>
+          </w:p>
+        </w:tc>
+      </w:tr>
+      <w:tr>
+        <w:tc>
+          <w:tcPr>
+            <w:cnfStyle w:val="001000000000" w:firstRow="0" w:lastRow="0" w:firstColumn="1" w:lastColumn="0" w:oddVBand="0" w:evenVBand="0" w:oddHBand="0" w:evenHBand="0" w:firstRowFirstColumn="0" w:firstRowLastColumn="0" w:lastRowFirstColumn="0" w:lastRowLastColumn="0"/>
+            <w:tcW w:w="988" w:type="dxa"/>
+          </w:tcPr>
+          <w:p>
+            <w:pPr>
+              <w:rPr>
+                <w:lang w:val="da-DK"/>
+              </w:rPr>
+            </w:pPr>
+          </w:p>
+        </w:tc>
+        <w:tc>
+          <w:tcPr>
+            <w:tcW w:w="3969" w:type="dxa"/>
+          </w:tcPr>
+          <w:p>
+            <w:pPr>
+              <w:cnfStyle w:val="000000000000" w:firstRow="0" w:lastRow="0" w:firstColumn="0" w:lastColumn="0" w:oddVBand="0" w:evenVBand="0" w:oddHBand="0" w:evenHBand="0" w:firstRowFirstColumn="0" w:firstRowLastColumn="0" w:lastRowFirstColumn="0" w:lastRowLastColumn="0"/>
+              <w:rPr>
+                <w:lang w:val="da-DK"/>
+              </w:rPr>
+            </w:pPr>
+            <w:r>
+              <w:rPr>
+                <w:lang w:val="da-DK"/>
+              </w:rPr>
+              <w:t>Options – Virker lyd on/</w:t>
+            </w:r>
+            <w:proofErr w:type="spellStart"/>
+            <w:r>
+              <w:rPr>
+                <w:lang w:val="da-DK"/>
+              </w:rPr>
+              <w:t>off</w:t>
+            </w:r>
+            <w:proofErr w:type="spellEnd"/>
+          </w:p>
+        </w:tc>
+        <w:tc>
+          <w:tcPr>
+            <w:tcW w:w="567" w:type="dxa"/>
+          </w:tcPr>
+          <w:p>
+            <w:pPr>
+              <w:cnfStyle w:val="000000000000" w:firstRow="0" w:lastRow="0" w:firstColumn="0" w:lastColumn="0" w:oddVBand="0" w:evenVBand="0" w:oddHBand="0" w:evenHBand="0" w:firstRowFirstColumn="0" w:firstRowLastColumn="0" w:lastRowFirstColumn="0" w:lastRowLastColumn="0"/>
+              <w:rPr>
+                <w:lang w:val="da-DK"/>
+              </w:rPr>
+            </w:pPr>
+          </w:p>
+        </w:tc>
+        <w:tc>
+          <w:tcPr>
+            <w:tcW w:w="567" w:type="dxa"/>
+          </w:tcPr>
+          <w:p>
+            <w:pPr>
+              <w:cnfStyle w:val="000000000000" w:firstRow="0" w:lastRow="0" w:firstColumn="0" w:lastColumn="0" w:oddVBand="0" w:evenVBand="0" w:oddHBand="0" w:evenHBand="0" w:firstRowFirstColumn="0" w:firstRowLastColumn="0" w:lastRowFirstColumn="0" w:lastRowLastColumn="0"/>
+              <w:rPr>
+                <w:lang w:val="da-DK"/>
+              </w:rPr>
+            </w:pPr>
+          </w:p>
+        </w:tc>
+        <w:tc>
+          <w:tcPr>
+            <w:tcW w:w="3259" w:type="dxa"/>
+          </w:tcPr>
+          <w:p>
+            <w:pPr>
+              <w:cnfStyle w:val="000000000000" w:firstRow="0" w:lastRow="0" w:firstColumn="0" w:lastColumn="0" w:oddVBand="0" w:evenVBand="0" w:oddHBand="0" w:evenHBand="0" w:firstRowFirstColumn="0" w:firstRowLastColumn="0" w:lastRowFirstColumn="0" w:lastRowLastColumn="0"/>
+              <w:rPr>
+                <w:lang w:val="da-DK"/>
+              </w:rPr>
+            </w:pPr>
+          </w:p>
+        </w:tc>
+      </w:tr>
+      <w:tr>
+        <w:tc>
+          <w:tcPr>
+            <w:cnfStyle w:val="001000000000" w:firstRow="0" w:lastRow="0" w:firstColumn="1" w:lastColumn="0" w:oddVBand="0" w:evenVBand="0" w:oddHBand="0" w:evenHBand="0" w:firstRowFirstColumn="0" w:firstRowLastColumn="0" w:lastRowFirstColumn="0" w:lastRowLastColumn="0"/>
+            <w:tcW w:w="988" w:type="dxa"/>
+          </w:tcPr>
+          <w:p>
+            <w:pPr>
+              <w:rPr>
+                <w:lang w:val="da-DK"/>
+              </w:rPr>
+            </w:pPr>
+          </w:p>
+        </w:tc>
+        <w:tc>
+          <w:tcPr>
+            <w:tcW w:w="3969" w:type="dxa"/>
+          </w:tcPr>
+          <w:p>
+            <w:pPr>
+              <w:cnfStyle w:val="000000000000" w:firstRow="0" w:lastRow="0" w:firstColumn="0" w:lastColumn="0" w:oddVBand="0" w:evenVBand="0" w:oddHBand="0" w:evenHBand="0" w:firstRowFirstColumn="0" w:firstRowLastColumn="0" w:lastRowFirstColumn="0" w:lastRowLastColumn="0"/>
+            </w:pPr>
+            <w:r>
+              <w:t xml:space="preserve">Options – </w:t>
+            </w:r>
+            <w:proofErr w:type="spellStart"/>
+            <w:r>
+              <w:t>Virker</w:t>
+            </w:r>
+            <w:proofErr w:type="spellEnd"/>
+            <w:r>
+              <w:t xml:space="preserve"> music on/off</w:t>
+            </w:r>
+          </w:p>
+        </w:tc>
+        <w:tc>
+          <w:tcPr>
+            <w:tcW w:w="567" w:type="dxa"/>
+          </w:tcPr>
+          <w:p>
+            <w:pPr>
+              <w:cnfStyle w:val="000000000000" w:firstRow="0" w:lastRow="0" w:firstColumn="0" w:lastColumn="0" w:oddVBand="0" w:evenVBand="0" w:oddHBand="0" w:evenHBand="0" w:firstRowFirstColumn="0" w:firstRowLastColumn="0" w:lastRowFirstColumn="0" w:lastRowLastColumn="0"/>
+            </w:pPr>
+          </w:p>
+        </w:tc>
+        <w:tc>
+          <w:tcPr>
+            <w:tcW w:w="567" w:type="dxa"/>
+          </w:tcPr>
+          <w:p>
+            <w:pPr>
+              <w:cnfStyle w:val="000000000000" w:firstRow="0" w:lastRow="0" w:firstColumn="0" w:lastColumn="0" w:oddVBand="0" w:evenVBand="0" w:oddHBand="0" w:evenHBand="0" w:firstRowFirstColumn="0" w:firstRowLastColumn="0" w:lastRowFirstColumn="0" w:lastRowLastColumn="0"/>
+            </w:pPr>
+          </w:p>
+        </w:tc>
+        <w:tc>
+          <w:tcPr>
+            <w:tcW w:w="3259" w:type="dxa"/>
+          </w:tcPr>
+          <w:p>
+            <w:pPr>
+              <w:cnfStyle w:val="000000000000" w:firstRow="0" w:lastRow="0" w:firstColumn="0" w:lastColumn="0" w:oddVBand="0" w:evenVBand="0" w:oddHBand="0" w:evenHBand="0" w:firstRowFirstColumn="0" w:firstRowLastColumn="0" w:lastRowFirstColumn="0" w:lastRowLastColumn="0"/>
+            </w:pPr>
+          </w:p>
+        </w:tc>
+      </w:tr>
+      <w:tr>
+        <w:tc>
+          <w:tcPr>
+            <w:cnfStyle w:val="001000000000" w:firstRow="0" w:lastRow="0" w:firstColumn="1" w:lastColumn="0" w:oddVBand="0" w:evenVBand="0" w:oddHBand="0" w:evenHBand="0" w:firstRowFirstColumn="0" w:firstRowLastColumn="0" w:lastRowFirstColumn="0" w:lastRowLastColumn="0"/>
+            <w:tcW w:w="988" w:type="dxa"/>
+          </w:tcPr>
+          <w:p/>
+        </w:tc>
+        <w:tc>
+          <w:tcPr>
+            <w:tcW w:w="3969" w:type="dxa"/>
+          </w:tcPr>
+          <w:p>
+            <w:pPr>
+              <w:cnfStyle w:val="000000000000" w:firstRow="0" w:lastRow="0" w:firstColumn="0" w:lastColumn="0" w:oddVBand="0" w:evenVBand="0" w:oddHBand="0" w:evenHBand="0" w:firstRowFirstColumn="0" w:firstRowLastColumn="0" w:lastRowFirstColumn="0" w:lastRowLastColumn="0"/>
+              <w:rPr>
+                <w:lang w:val="da-DK"/>
+              </w:rPr>
+            </w:pPr>
+            <w:r>
+              <w:rPr>
+                <w:lang w:val="da-DK"/>
+              </w:rPr>
+              <w:t xml:space="preserve">Options – reset </w:t>
+            </w:r>
+            <w:proofErr w:type="spellStart"/>
+            <w:r>
+              <w:rPr>
+                <w:lang w:val="da-DK"/>
+              </w:rPr>
+              <w:t>progress</w:t>
+            </w:r>
+            <w:proofErr w:type="spellEnd"/>
+          </w:p>
+        </w:tc>
+        <w:tc>
+          <w:tcPr>
+            <w:tcW w:w="567" w:type="dxa"/>
+          </w:tcPr>
+          <w:p>
+            <w:pPr>
+              <w:cnfStyle w:val="000000000000" w:firstRow="0" w:lastRow="0" w:firstColumn="0" w:lastColumn="0" w:oddVBand="0" w:evenVBand="0" w:oddHBand="0" w:evenHBand="0" w:firstRowFirstColumn="0" w:firstRowLastColumn="0" w:lastRowFirstColumn="0" w:lastRowLastColumn="0"/>
+              <w:rPr>
+                <w:lang w:val="da-DK"/>
+              </w:rPr>
+            </w:pPr>
+          </w:p>
+        </w:tc>
+        <w:tc>
+          <w:tcPr>
+            <w:tcW w:w="567" w:type="dxa"/>
+          </w:tcPr>
+          <w:p>
+            <w:pPr>
+              <w:cnfStyle w:val="000000000000" w:firstRow="0" w:lastRow="0" w:firstColumn="0" w:lastColumn="0" w:oddVBand="0" w:evenVBand="0" w:oddHBand="0" w:evenHBand="0" w:firstRowFirstColumn="0" w:firstRowLastColumn="0" w:lastRowFirstColumn="0" w:lastRowLastColumn="0"/>
+              <w:rPr>
+                <w:lang w:val="da-DK"/>
+              </w:rPr>
+            </w:pPr>
+          </w:p>
+        </w:tc>
+        <w:tc>
+          <w:tcPr>
+            <w:tcW w:w="3259" w:type="dxa"/>
+          </w:tcPr>
+          <w:p>
+            <w:pPr>
+              <w:cnfStyle w:val="000000000000" w:firstRow="0" w:lastRow="0" w:firstColumn="0" w:lastColumn="0" w:oddVBand="0" w:evenVBand="0" w:oddHBand="0" w:evenHBand="0" w:firstRowFirstColumn="0" w:firstRowLastColumn="0" w:lastRowFirstColumn="0" w:lastRowLastColumn="0"/>
+              <w:rPr>
+                <w:lang w:val="da-DK"/>
+              </w:rPr>
+            </w:pPr>
+          </w:p>
+        </w:tc>
+      </w:tr>
+      <w:tr>
+        <w:tc>
+          <w:tcPr>
+            <w:cnfStyle w:val="001000000000" w:firstRow="0" w:lastRow="0" w:firstColumn="1" w:lastColumn="0" w:oddVBand="0" w:evenVBand="0" w:oddHBand="0" w:evenHBand="0" w:firstRowFirstColumn="0" w:firstRowLastColumn="0" w:lastRowFirstColumn="0" w:lastRowLastColumn="0"/>
+            <w:tcW w:w="988" w:type="dxa"/>
+          </w:tcPr>
+          <w:p>
+            <w:pPr>
+              <w:rPr>
+                <w:lang w:val="da-DK"/>
+              </w:rPr>
+            </w:pPr>
+          </w:p>
+        </w:tc>
+        <w:tc>
+          <w:tcPr>
+            <w:tcW w:w="3969" w:type="dxa"/>
+          </w:tcPr>
+          <w:p>
+            <w:pPr>
+              <w:cnfStyle w:val="000000000000" w:firstRow="0" w:lastRow="0" w:firstColumn="0" w:lastColumn="0" w:oddVBand="0" w:evenVBand="0" w:oddHBand="0" w:evenHBand="0" w:firstRowFirstColumn="0" w:firstRowLastColumn="0" w:lastRowFirstColumn="0" w:lastRowLastColumn="0"/>
+              <w:rPr>
+                <w:lang w:val="da-DK"/>
+              </w:rPr>
+            </w:pPr>
+            <w:r>
+              <w:rPr>
+                <w:lang w:val="da-DK"/>
+              </w:rPr>
+              <w:t>Credits – Er informationen relevant og overskuelig?</w:t>
+            </w:r>
+          </w:p>
+        </w:tc>
+        <w:tc>
+          <w:tcPr>
+            <w:tcW w:w="567" w:type="dxa"/>
+          </w:tcPr>
+          <w:p>
+            <w:pPr>
+              <w:cnfStyle w:val="000000000000" w:firstRow="0" w:lastRow="0" w:firstColumn="0" w:lastColumn="0" w:oddVBand="0" w:evenVBand="0" w:oddHBand="0" w:evenHBand="0" w:firstRowFirstColumn="0" w:firstRowLastColumn="0" w:lastRowFirstColumn="0" w:lastRowLastColumn="0"/>
+              <w:rPr>
+                <w:lang w:val="da-DK"/>
+              </w:rPr>
+            </w:pPr>
+          </w:p>
+        </w:tc>
+        <w:tc>
+          <w:tcPr>
+            <w:tcW w:w="567" w:type="dxa"/>
+          </w:tcPr>
+          <w:p>
+            <w:pPr>
+              <w:cnfStyle w:val="000000000000" w:firstRow="0" w:lastRow="0" w:firstColumn="0" w:lastColumn="0" w:oddVBand="0" w:evenVBand="0" w:oddHBand="0" w:evenHBand="0" w:firstRowFirstColumn="0" w:firstRowLastColumn="0" w:lastRowFirstColumn="0" w:lastRowLastColumn="0"/>
+              <w:rPr>
+                <w:lang w:val="da-DK"/>
+              </w:rPr>
+            </w:pPr>
+          </w:p>
+        </w:tc>
+        <w:tc>
+          <w:tcPr>
+            <w:tcW w:w="3259" w:type="dxa"/>
+          </w:tcPr>
+          <w:p>
+            <w:pPr>
+              <w:cnfStyle w:val="000000000000" w:firstRow="0" w:lastRow="0" w:firstColumn="0" w:lastColumn="0" w:oddVBand="0" w:evenVBand="0" w:oddHBand="0" w:evenHBand="0" w:firstRowFirstColumn="0" w:firstRowLastColumn="0" w:lastRowFirstColumn="0" w:lastRowLastColumn="0"/>
+              <w:rPr>
+                <w:lang w:val="da-DK"/>
+              </w:rPr>
+            </w:pPr>
+          </w:p>
+        </w:tc>
+      </w:tr>
+      <w:tr>
+        <w:tc>
+          <w:tcPr>
+            <w:cnfStyle w:val="001000000000" w:firstRow="0" w:lastRow="0" w:firstColumn="1" w:lastColumn="0" w:oddVBand="0" w:evenVBand="0" w:oddHBand="0" w:evenHBand="0" w:firstRowFirstColumn="0" w:firstRowLastColumn="0" w:lastRowFirstColumn="0" w:lastRowLastColumn="0"/>
+            <w:tcW w:w="988" w:type="dxa"/>
+          </w:tcPr>
+          <w:p>
+            <w:pPr>
+              <w:rPr>
+                <w:lang w:val="da-DK"/>
+              </w:rPr>
+            </w:pPr>
+          </w:p>
+        </w:tc>
+        <w:tc>
+          <w:tcPr>
+            <w:tcW w:w="3969" w:type="dxa"/>
+          </w:tcPr>
+          <w:p>
+            <w:pPr>
+              <w:cnfStyle w:val="000000000000" w:firstRow="0" w:lastRow="0" w:firstColumn="0" w:lastColumn="0" w:oddVBand="0" w:evenVBand="0" w:oddHBand="0" w:evenHBand="0" w:firstRowFirstColumn="0" w:firstRowLastColumn="0" w:lastRowFirstColumn="0" w:lastRowLastColumn="0"/>
+              <w:rPr>
+                <w:lang w:val="da-DK"/>
+              </w:rPr>
+            </w:pPr>
+            <w:r>
+              <w:rPr>
+                <w:lang w:val="da-DK"/>
+              </w:rPr>
+              <w:t>Exit – afslut spillet</w:t>
+            </w:r>
+          </w:p>
+        </w:tc>
+        <w:tc>
+          <w:tcPr>
+            <w:tcW w:w="567" w:type="dxa"/>
+          </w:tcPr>
+          <w:p>
+            <w:pPr>
+              <w:cnfStyle w:val="000000000000" w:firstRow="0" w:lastRow="0" w:firstColumn="0" w:lastColumn="0" w:oddVBand="0" w:evenVBand="0" w:oddHBand="0" w:evenHBand="0" w:firstRowFirstColumn="0" w:firstRowLastColumn="0" w:lastRowFirstColumn="0" w:lastRowLastColumn="0"/>
+              <w:rPr>
+                <w:lang w:val="da-DK"/>
+              </w:rPr>
+            </w:pPr>
+          </w:p>
+        </w:tc>
+        <w:tc>
+          <w:tcPr>
+            <w:tcW w:w="567" w:type="dxa"/>
+          </w:tcPr>
+          <w:p>
+            <w:pPr>
+              <w:cnfStyle w:val="000000000000" w:firstRow="0" w:lastRow="0" w:firstColumn="0" w:lastColumn="0" w:oddVBand="0" w:evenVBand="0" w:oddHBand="0" w:evenHBand="0" w:firstRowFirstColumn="0" w:firstRowLastColumn="0" w:lastRowFirstColumn="0" w:lastRowLastColumn="0"/>
+              <w:rPr>
+                <w:lang w:val="da-DK"/>
+              </w:rPr>
+            </w:pPr>
+          </w:p>
+        </w:tc>
+        <w:tc>
+          <w:tcPr>
+            <w:tcW w:w="3259" w:type="dxa"/>
+          </w:tcPr>
+          <w:p>
+            <w:pPr>
+              <w:cnfStyle w:val="000000000000" w:firstRow="0" w:lastRow="0" w:firstColumn="0" w:lastColumn="0" w:oddVBand="0" w:evenVBand="0" w:oddHBand="0" w:evenHBand="0" w:firstRowFirstColumn="0" w:firstRowLastColumn="0" w:lastRowFirstColumn="0" w:lastRowLastColumn="0"/>
+              <w:rPr>
+                <w:lang w:val="da-DK"/>
+              </w:rPr>
+            </w:pPr>
+          </w:p>
+        </w:tc>
+      </w:tr>
+      <w:tr>
+        <w:tc>
+          <w:tcPr>
+            <w:cnfStyle w:val="001000000000" w:firstRow="0" w:lastRow="0" w:firstColumn="1" w:lastColumn="0" w:oddVBand="0" w:evenVBand="0" w:oddHBand="0" w:evenHBand="0" w:firstRowFirstColumn="0" w:firstRowLastColumn="0" w:lastRowFirstColumn="0" w:lastRowLastColumn="0"/>
+            <w:tcW w:w="988" w:type="dxa"/>
+          </w:tcPr>
+          <w:p>
+            <w:pPr>
+              <w:rPr>
+                <w:lang w:val="da-DK"/>
+              </w:rPr>
+            </w:pPr>
+          </w:p>
+        </w:tc>
+        <w:tc>
+          <w:tcPr>
+            <w:tcW w:w="3969" w:type="dxa"/>
+          </w:tcPr>
+          <w:p>
+            <w:pPr>
+              <w:cnfStyle w:val="000000000000" w:firstRow="0" w:lastRow="0" w:firstColumn="0" w:lastColumn="0" w:oddVBand="0" w:evenVBand="0" w:oddHBand="0" w:evenHBand="0" w:firstRowFirstColumn="0" w:firstRowLastColumn="0" w:lastRowFirstColumn="0" w:lastRowLastColumn="0"/>
+              <w:rPr>
+                <w:lang w:val="da-DK"/>
+              </w:rPr>
+            </w:pPr>
+          </w:p>
+        </w:tc>
+        <w:tc>
+          <w:tcPr>
+            <w:tcW w:w="567" w:type="dxa"/>
+          </w:tcPr>
+          <w:p>
+            <w:pPr>
+              <w:cnfStyle w:val="000000000000" w:firstRow="0" w:lastRow="0" w:firstColumn="0" w:lastColumn="0" w:oddVBand="0" w:evenVBand="0" w:oddHBand="0" w:evenHBand="0" w:firstRowFirstColumn="0" w:firstRowLastColumn="0" w:lastRowFirstColumn="0" w:lastRowLastColumn="0"/>
+              <w:rPr>
+                <w:lang w:val="da-DK"/>
+              </w:rPr>
+            </w:pPr>
+          </w:p>
+        </w:tc>
+        <w:tc>
+          <w:tcPr>
+            <w:tcW w:w="567" w:type="dxa"/>
+          </w:tcPr>
+          <w:p>
+            <w:pPr>
+              <w:cnfStyle w:val="000000000000" w:firstRow="0" w:lastRow="0" w:firstColumn="0" w:lastColumn="0" w:oddVBand="0" w:evenVBand="0" w:oddHBand="0" w:evenHBand="0" w:firstRowFirstColumn="0" w:firstRowLastColumn="0" w:lastRowFirstColumn="0" w:lastRowLastColumn="0"/>
+              <w:rPr>
+                <w:lang w:val="da-DK"/>
+              </w:rPr>
+            </w:pPr>
+          </w:p>
+        </w:tc>
+        <w:tc>
+          <w:tcPr>
+            <w:tcW w:w="3259" w:type="dxa"/>
+          </w:tcPr>
+          <w:p>
+            <w:pPr>
+              <w:cnfStyle w:val="000000000000" w:firstRow="0" w:lastRow="0" w:firstColumn="0" w:lastColumn="0" w:oddVBand="0" w:evenVBand="0" w:oddHBand="0" w:evenHBand="0" w:firstRowFirstColumn="0" w:firstRowLastColumn="0" w:lastRowFirstColumn="0" w:lastRowLastColumn="0"/>
+              <w:rPr>
+                <w:lang w:val="da-DK"/>
+              </w:rPr>
+            </w:pPr>
+          </w:p>
+        </w:tc>
+      </w:tr>
+      <w:tr>
+        <w:tc>
+          <w:tcPr>
+            <w:cnfStyle w:val="001000000000" w:firstRow="0" w:lastRow="0" w:firstColumn="1" w:lastColumn="0" w:oddVBand="0" w:evenVBand="0" w:oddHBand="0" w:evenHBand="0" w:firstRowFirstColumn="0" w:firstRowLastColumn="0" w:lastRowFirstColumn="0" w:lastRowLastColumn="0"/>
+            <w:tcW w:w="988" w:type="dxa"/>
+          </w:tcPr>
+          <w:p>
+            <w:pPr>
+              <w:rPr>
+                <w:lang w:val="da-DK"/>
+              </w:rPr>
+            </w:pPr>
+            <w:proofErr w:type="spellStart"/>
+            <w:r>
+              <w:rPr>
+                <w:lang w:val="da-DK"/>
+              </w:rPr>
+              <w:t>Mojo</w:t>
+            </w:r>
+            <w:proofErr w:type="spellEnd"/>
+          </w:p>
+        </w:tc>
+        <w:tc>
+          <w:tcPr>
+            <w:tcW w:w="3969" w:type="dxa"/>
+          </w:tcPr>
+          <w:p>
+            <w:pPr>
+              <w:cnfStyle w:val="000000000000" w:firstRow="0" w:lastRow="0" w:firstColumn="0" w:lastColumn="0" w:oddVBand="0" w:evenVBand="0" w:oddHBand="0" w:evenHBand="0" w:firstRowFirstColumn="0" w:firstRowLastColumn="0" w:lastRowFirstColumn="0" w:lastRowLastColumn="0"/>
+              <w:rPr>
+                <w:lang w:val="da-DK"/>
+              </w:rPr>
+            </w:pPr>
+            <w:r>
+              <w:rPr>
+                <w:lang w:val="da-DK"/>
+              </w:rPr>
+              <w:t>Løb</w:t>
+            </w:r>
+          </w:p>
+        </w:tc>
+        <w:tc>
+          <w:tcPr>
+            <w:tcW w:w="567" w:type="dxa"/>
+          </w:tcPr>
+          <w:p>
+            <w:pPr>
+              <w:cnfStyle w:val="000000000000" w:firstRow="0" w:lastRow="0" w:firstColumn="0" w:lastColumn="0" w:oddVBand="0" w:evenVBand="0" w:oddHBand="0" w:evenHBand="0" w:firstRowFirstColumn="0" w:firstRowLastColumn="0" w:lastRowFirstColumn="0" w:lastRowLastColumn="0"/>
+              <w:rPr>
+                <w:lang w:val="da-DK"/>
+              </w:rPr>
+            </w:pPr>
+          </w:p>
+        </w:tc>
+        <w:tc>
+          <w:tcPr>
+            <w:tcW w:w="567" w:type="dxa"/>
+          </w:tcPr>
+          <w:p>
+            <w:pPr>
+              <w:cnfStyle w:val="000000000000" w:firstRow="0" w:lastRow="0" w:firstColumn="0" w:lastColumn="0" w:oddVBand="0" w:evenVBand="0" w:oddHBand="0" w:evenHBand="0" w:firstRowFirstColumn="0" w:firstRowLastColumn="0" w:lastRowFirstColumn="0" w:lastRowLastColumn="0"/>
+              <w:rPr>
+                <w:lang w:val="da-DK"/>
+              </w:rPr>
+            </w:pPr>
+          </w:p>
+        </w:tc>
+        <w:tc>
+          <w:tcPr>
+            <w:tcW w:w="3259" w:type="dxa"/>
+          </w:tcPr>
+          <w:p>
+            <w:pPr>
+              <w:cnfStyle w:val="000000000000" w:firstRow="0" w:lastRow="0" w:firstColumn="0" w:lastColumn="0" w:oddVBand="0" w:evenVBand="0" w:oddHBand="0" w:evenHBand="0" w:firstRowFirstColumn="0" w:firstRowLastColumn="0" w:lastRowFirstColumn="0" w:lastRowLastColumn="0"/>
+              <w:rPr>
+                <w:lang w:val="da-DK"/>
+              </w:rPr>
+            </w:pPr>
+          </w:p>
+        </w:tc>
+      </w:tr>
+      <w:tr>
+        <w:tc>
+          <w:tcPr>
+            <w:cnfStyle w:val="001000000000" w:firstRow="0" w:lastRow="0" w:firstColumn="1" w:lastColumn="0" w:oddVBand="0" w:evenVBand="0" w:oddHBand="0" w:evenHBand="0" w:firstRowFirstColumn="0" w:firstRowLastColumn="0" w:lastRowFirstColumn="0" w:lastRowLastColumn="0"/>
+            <w:tcW w:w="988" w:type="dxa"/>
+          </w:tcPr>
+          <w:p>
+            <w:pPr>
+              <w:rPr>
+                <w:lang w:val="da-DK"/>
+              </w:rPr>
+            </w:pPr>
+          </w:p>
+        </w:tc>
+        <w:tc>
+          <w:tcPr>
+            <w:tcW w:w="3969" w:type="dxa"/>
+          </w:tcPr>
+          <w:p>
+            <w:pPr>
+              <w:cnfStyle w:val="000000000000" w:firstRow="0" w:lastRow="0" w:firstColumn="0" w:lastColumn="0" w:oddVBand="0" w:evenVBand="0" w:oddHBand="0" w:evenHBand="0" w:firstRowFirstColumn="0" w:firstRowLastColumn="0" w:lastRowFirstColumn="0" w:lastRowLastColumn="0"/>
+              <w:rPr>
+                <w:lang w:val="da-DK"/>
+              </w:rPr>
+            </w:pPr>
+            <w:r>
+              <w:rPr>
+                <w:lang w:val="da-DK"/>
+              </w:rPr>
+              <w:t>Hop</w:t>
+            </w:r>
+          </w:p>
+        </w:tc>
+        <w:tc>
+          <w:tcPr>
+            <w:tcW w:w="567" w:type="dxa"/>
+          </w:tcPr>
+          <w:p>
+            <w:pPr>
+              <w:cnfStyle w:val="000000000000" w:firstRow="0" w:lastRow="0" w:firstColumn="0" w:lastColumn="0" w:oddVBand="0" w:evenVBand="0" w:oddHBand="0" w:evenHBand="0" w:firstRowFirstColumn="0" w:firstRowLastColumn="0" w:lastRowFirstColumn="0" w:lastRowLastColumn="0"/>
+              <w:rPr>
+                <w:lang w:val="da-DK"/>
+              </w:rPr>
+            </w:pPr>
+          </w:p>
+        </w:tc>
+        <w:tc>
+          <w:tcPr>
+            <w:tcW w:w="567" w:type="dxa"/>
+          </w:tcPr>
+          <w:p>
+            <w:pPr>
+              <w:cnfStyle w:val="000000000000" w:firstRow="0" w:lastRow="0" w:firstColumn="0" w:lastColumn="0" w:oddVBand="0" w:evenVBand="0" w:oddHBand="0" w:evenHBand="0" w:firstRowFirstColumn="0" w:firstRowLastColumn="0" w:lastRowFirstColumn="0" w:lastRowLastColumn="0"/>
+              <w:rPr>
+                <w:lang w:val="da-DK"/>
+              </w:rPr>
+            </w:pPr>
+          </w:p>
+        </w:tc>
+        <w:tc>
+          <w:tcPr>
+            <w:tcW w:w="3259" w:type="dxa"/>
+          </w:tcPr>
+          <w:p>
+            <w:pPr>
+              <w:cnfStyle w:val="000000000000" w:firstRow="0" w:lastRow="0" w:firstColumn="0" w:lastColumn="0" w:oddVBand="0" w:evenVBand="0" w:oddHBand="0" w:evenHBand="0" w:firstRowFirstColumn="0" w:firstRowLastColumn="0" w:lastRowFirstColumn="0" w:lastRowLastColumn="0"/>
+              <w:rPr>
+                <w:lang w:val="da-DK"/>
+              </w:rPr>
+            </w:pPr>
+          </w:p>
+        </w:tc>
+      </w:tr>
+      <w:tr>
+        <w:tc>
+          <w:tcPr>
+            <w:cnfStyle w:val="001000000000" w:firstRow="0" w:lastRow="0" w:firstColumn="1" w:lastColumn="0" w:oddVBand="0" w:evenVBand="0" w:oddHBand="0" w:evenHBand="0" w:firstRowFirstColumn="0" w:firstRowLastColumn="0" w:lastRowFirstColumn="0" w:lastRowLastColumn="0"/>
+            <w:tcW w:w="988" w:type="dxa"/>
+          </w:tcPr>
+          <w:p>
+            <w:pPr>
+              <w:rPr>
+                <w:lang w:val="da-DK"/>
+              </w:rPr>
+            </w:pPr>
+          </w:p>
+        </w:tc>
+        <w:tc>
+          <w:tcPr>
+            <w:tcW w:w="3969" w:type="dxa"/>
+          </w:tcPr>
+          <w:p>
+            <w:pPr>
+              <w:cnfStyle w:val="000000000000" w:firstRow="0" w:lastRow="0" w:firstColumn="0" w:lastColumn="0" w:oddVBand="0" w:evenVBand="0" w:oddHBand="0" w:evenHBand="0" w:firstRowFirstColumn="0" w:firstRowLastColumn="0" w:lastRowFirstColumn="0" w:lastRowLastColumn="0"/>
+              <w:rPr>
+                <w:lang w:val="da-DK"/>
+              </w:rPr>
+            </w:pPr>
+            <w:r>
+              <w:rPr>
+                <w:lang w:val="da-DK"/>
+              </w:rPr>
+              <w:t>Dobbelt hop</w:t>
+            </w:r>
+          </w:p>
+        </w:tc>
+        <w:tc>
+          <w:tcPr>
+            <w:tcW w:w="567" w:type="dxa"/>
+          </w:tcPr>
+          <w:p>
+            <w:pPr>
+              <w:cnfStyle w:val="000000000000" w:firstRow="0" w:lastRow="0" w:firstColumn="0" w:lastColumn="0" w:oddVBand="0" w:evenVBand="0" w:oddHBand="0" w:evenHBand="0" w:firstRowFirstColumn="0" w:firstRowLastColumn="0" w:lastRowFirstColumn="0" w:lastRowLastColumn="0"/>
+              <w:rPr>
+                <w:lang w:val="da-DK"/>
+              </w:rPr>
+            </w:pPr>
+          </w:p>
+        </w:tc>
+        <w:tc>
+          <w:tcPr>
+            <w:tcW w:w="567" w:type="dxa"/>
+          </w:tcPr>
+          <w:p>
+            <w:pPr>
+              <w:cnfStyle w:val="000000000000" w:firstRow="0" w:lastRow="0" w:firstColumn="0" w:lastColumn="0" w:oddVBand="0" w:evenVBand="0" w:oddHBand="0" w:evenHBand="0" w:firstRowFirstColumn="0" w:firstRowLastColumn="0" w:lastRowFirstColumn="0" w:lastRowLastColumn="0"/>
+              <w:rPr>
+                <w:lang w:val="da-DK"/>
+              </w:rPr>
+            </w:pPr>
+          </w:p>
+        </w:tc>
+        <w:tc>
+          <w:tcPr>
+            <w:tcW w:w="3259" w:type="dxa"/>
+          </w:tcPr>
+          <w:p>
+            <w:pPr>
+              <w:cnfStyle w:val="000000000000" w:firstRow="0" w:lastRow="0" w:firstColumn="0" w:lastColumn="0" w:oddVBand="0" w:evenVBand="0" w:oddHBand="0" w:evenHBand="0" w:firstRowFirstColumn="0" w:firstRowLastColumn="0" w:lastRowFirstColumn="0" w:lastRowLastColumn="0"/>
+              <w:rPr>
+                <w:lang w:val="da-DK"/>
+              </w:rPr>
+            </w:pPr>
+          </w:p>
+        </w:tc>
+      </w:tr>
+      <w:tr>
+        <w:tc>
+          <w:tcPr>
+            <w:cnfStyle w:val="001000000000" w:firstRow="0" w:lastRow="0" w:firstColumn="1" w:lastColumn="0" w:oddVBand="0" w:evenVBand="0" w:oddHBand="0" w:evenHBand="0" w:firstRowFirstColumn="0" w:firstRowLastColumn="0" w:lastRowFirstColumn="0" w:lastRowLastColumn="0"/>
+            <w:tcW w:w="988" w:type="dxa"/>
+          </w:tcPr>
+          <w:p>
+            <w:pPr>
+              <w:rPr>
+                <w:lang w:val="da-DK"/>
+              </w:rPr>
+            </w:pPr>
+          </w:p>
+        </w:tc>
+        <w:tc>
+          <w:tcPr>
+            <w:tcW w:w="3969" w:type="dxa"/>
+          </w:tcPr>
+          <w:p>
+            <w:pPr>
+              <w:cnfStyle w:val="000000000000" w:firstRow="0" w:lastRow="0" w:firstColumn="0" w:lastColumn="0" w:oddVBand="0" w:evenVBand="0" w:oddHBand="0" w:evenHBand="0" w:firstRowFirstColumn="0" w:firstRowLastColumn="0" w:lastRowFirstColumn="0" w:lastRowLastColumn="0"/>
+              <w:rPr>
+                <w:lang w:val="da-DK"/>
+              </w:rPr>
+            </w:pPr>
+            <w:r>
+              <w:rPr>
+                <w:lang w:val="da-DK"/>
+              </w:rPr>
+              <w:t>Slide</w:t>
+            </w:r>
+          </w:p>
+        </w:tc>
+        <w:tc>
+          <w:tcPr>
+            <w:tcW w:w="567" w:type="dxa"/>
+          </w:tcPr>
+          <w:p>
+            <w:pPr>
+              <w:cnfStyle w:val="000000000000" w:firstRow="0" w:lastRow="0" w:firstColumn="0" w:lastColumn="0" w:oddVBand="0" w:evenVBand="0" w:oddHBand="0" w:evenHBand="0" w:firstRowFirstColumn="0" w:firstRowLastColumn="0" w:lastRowFirstColumn="0" w:lastRowLastColumn="0"/>
+              <w:rPr>
+                <w:lang w:val="da-DK"/>
+              </w:rPr>
+            </w:pPr>
+          </w:p>
+        </w:tc>
+        <w:tc>
+          <w:tcPr>
+            <w:tcW w:w="567" w:type="dxa"/>
+          </w:tcPr>
+          <w:p>
+            <w:pPr>
+              <w:cnfStyle w:val="000000000000" w:firstRow="0" w:lastRow="0" w:firstColumn="0" w:lastColumn="0" w:oddVBand="0" w:evenVBand="0" w:oddHBand="0" w:evenHBand="0" w:firstRowFirstColumn="0" w:firstRowLastColumn="0" w:lastRowFirstColumn="0" w:lastRowLastColumn="0"/>
+              <w:rPr>
+                <w:lang w:val="da-DK"/>
+              </w:rPr>
+            </w:pPr>
+          </w:p>
+        </w:tc>
+        <w:tc>
+          <w:tcPr>
+            <w:tcW w:w="3259" w:type="dxa"/>
+          </w:tcPr>
+          <w:p>
+            <w:pPr>
+              <w:cnfStyle w:val="000000000000" w:firstRow="0" w:lastRow="0" w:firstColumn="0" w:lastColumn="0" w:oddVBand="0" w:evenVBand="0" w:oddHBand="0" w:evenHBand="0" w:firstRowFirstColumn="0" w:firstRowLastColumn="0" w:lastRowFirstColumn="0" w:lastRowLastColumn="0"/>
+              <w:rPr>
+                <w:lang w:val="da-DK"/>
+              </w:rPr>
+            </w:pPr>
+          </w:p>
+        </w:tc>
+      </w:tr>
+      <w:tr>
+        <w:tc>
+          <w:tcPr>
+            <w:cnfStyle w:val="001000000000" w:firstRow="0" w:lastRow="0" w:firstColumn="1" w:lastColumn="0" w:oddVBand="0" w:evenVBand="0" w:oddHBand="0" w:evenHBand="0" w:firstRowFirstColumn="0" w:firstRowLastColumn="0" w:lastRowFirstColumn="0" w:lastRowLastColumn="0"/>
+            <w:tcW w:w="988" w:type="dxa"/>
+          </w:tcPr>
+          <w:p>
+            <w:pPr>
+              <w:rPr>
+                <w:lang w:val="da-DK"/>
+              </w:rPr>
+            </w:pPr>
+          </w:p>
+        </w:tc>
+        <w:tc>
+          <w:tcPr>
+            <w:tcW w:w="3969" w:type="dxa"/>
+          </w:tcPr>
+          <w:p>
+            <w:pPr>
+              <w:cnfStyle w:val="000000000000" w:firstRow="0" w:lastRow="0" w:firstColumn="0" w:lastColumn="0" w:oddVBand="0" w:evenVBand="0" w:oddHBand="0" w:evenHBand="0" w:firstRowFirstColumn="0" w:firstRowLastColumn="0" w:lastRowFirstColumn="0" w:lastRowLastColumn="0"/>
+              <w:rPr>
+                <w:lang w:val="da-DK"/>
+              </w:rPr>
+            </w:pPr>
+            <w:r>
+              <w:rPr>
+                <w:lang w:val="da-DK"/>
+              </w:rPr>
+              <w:t>Skyd</w:t>
+            </w:r>
+          </w:p>
+        </w:tc>
+        <w:tc>
+          <w:tcPr>
+            <w:tcW w:w="567" w:type="dxa"/>
+          </w:tcPr>
+          <w:p>
+            <w:pPr>
+              <w:cnfStyle w:val="000000000000" w:firstRow="0" w:lastRow="0" w:firstColumn="0" w:lastColumn="0" w:oddVBand="0" w:evenVBand="0" w:oddHBand="0" w:evenHBand="0" w:firstRowFirstColumn="0" w:firstRowLastColumn="0" w:lastRowFirstColumn="0" w:lastRowLastColumn="0"/>
+              <w:rPr>
+                <w:lang w:val="da-DK"/>
+              </w:rPr>
+            </w:pPr>
+          </w:p>
+        </w:tc>
+        <w:tc>
+          <w:tcPr>
+            <w:tcW w:w="567" w:type="dxa"/>
+          </w:tcPr>
+          <w:p>
+            <w:pPr>
+              <w:cnfStyle w:val="000000000000" w:firstRow="0" w:lastRow="0" w:firstColumn="0" w:lastColumn="0" w:oddVBand="0" w:evenVBand="0" w:oddHBand="0" w:evenHBand="0" w:firstRowFirstColumn="0" w:firstRowLastColumn="0" w:lastRowFirstColumn="0" w:lastRowLastColumn="0"/>
+              <w:rPr>
+                <w:lang w:val="da-DK"/>
+              </w:rPr>
+            </w:pPr>
+          </w:p>
+        </w:tc>
+        <w:tc>
+          <w:tcPr>
+            <w:tcW w:w="3259" w:type="dxa"/>
+          </w:tcPr>
+          <w:p>
+            <w:pPr>
+              <w:cnfStyle w:val="000000000000" w:firstRow="0" w:lastRow="0" w:firstColumn="0" w:lastColumn="0" w:oddVBand="0" w:evenVBand="0" w:oddHBand="0" w:evenHBand="0" w:firstRowFirstColumn="0" w:firstRowLastColumn="0" w:lastRowFirstColumn="0" w:lastRowLastColumn="0"/>
+              <w:rPr>
+                <w:lang w:val="da-DK"/>
+              </w:rPr>
+            </w:pPr>
+          </w:p>
+        </w:tc>
+      </w:tr>
+      <w:tr>
+        <w:tc>
+          <w:tcPr>
+            <w:cnfStyle w:val="001000000000" w:firstRow="0" w:lastRow="0" w:firstColumn="1" w:lastColumn="0" w:oddVBand="0" w:evenVBand="0" w:oddHBand="0" w:evenHBand="0" w:firstRowFirstColumn="0" w:firstRowLastColumn="0" w:lastRowFirstColumn="0" w:lastRowLastColumn="0"/>
+            <w:tcW w:w="988" w:type="dxa"/>
+          </w:tcPr>
+          <w:p>
+            <w:pPr>
+              <w:rPr>
+                <w:lang w:val="da-DK"/>
+              </w:rPr>
+            </w:pPr>
+          </w:p>
+        </w:tc>
+        <w:tc>
+          <w:tcPr>
+            <w:tcW w:w="3969" w:type="dxa"/>
+          </w:tcPr>
+          <w:p>
+            <w:pPr>
+              <w:cnfStyle w:val="000000000000" w:firstRow="0" w:lastRow="0" w:firstColumn="0" w:lastColumn="0" w:oddVBand="0" w:evenVBand="0" w:oddHBand="0" w:evenHBand="0" w:firstRowFirstColumn="0" w:firstRowLastColumn="0" w:lastRowFirstColumn="0" w:lastRowLastColumn="0"/>
+              <w:rPr>
+                <w:lang w:val="da-DK"/>
+              </w:rPr>
+            </w:pPr>
+            <w:r>
+              <w:rPr>
+                <w:lang w:val="da-DK"/>
+              </w:rPr>
+              <w:t xml:space="preserve">Saml </w:t>
+            </w:r>
+            <w:proofErr w:type="spellStart"/>
+            <w:r>
+              <w:rPr>
+                <w:lang w:val="da-DK"/>
+              </w:rPr>
+              <w:t>PowerU</w:t>
+            </w:r>
+            <w:r>
+              <w:rPr>
+                <w:lang w:val="da-DK"/>
+              </w:rPr>
+              <w:t>p</w:t>
+            </w:r>
+            <w:proofErr w:type="spellEnd"/>
+            <w:r>
+              <w:rPr>
+                <w:lang w:val="da-DK"/>
+              </w:rPr>
+              <w:t xml:space="preserve"> op</w:t>
+            </w:r>
+          </w:p>
+        </w:tc>
+        <w:tc>
+          <w:tcPr>
+            <w:tcW w:w="567" w:type="dxa"/>
+          </w:tcPr>
+          <w:p>
+            <w:pPr>
+              <w:cnfStyle w:val="000000000000" w:firstRow="0" w:lastRow="0" w:firstColumn="0" w:lastColumn="0" w:oddVBand="0" w:evenVBand="0" w:oddHBand="0" w:evenHBand="0" w:firstRowFirstColumn="0" w:firstRowLastColumn="0" w:lastRowFirstColumn="0" w:lastRowLastColumn="0"/>
+              <w:rPr>
+                <w:lang w:val="da-DK"/>
+              </w:rPr>
+            </w:pPr>
+          </w:p>
+        </w:tc>
+        <w:tc>
+          <w:tcPr>
+            <w:tcW w:w="567" w:type="dxa"/>
+          </w:tcPr>
+          <w:p>
+            <w:pPr>
+              <w:cnfStyle w:val="000000000000" w:firstRow="0" w:lastRow="0" w:firstColumn="0" w:lastColumn="0" w:oddVBand="0" w:evenVBand="0" w:oddHBand="0" w:evenHBand="0" w:firstRowFirstColumn="0" w:firstRowLastColumn="0" w:lastRowFirstColumn="0" w:lastRowLastColumn="0"/>
+              <w:rPr>
+                <w:lang w:val="da-DK"/>
+              </w:rPr>
+            </w:pPr>
+          </w:p>
+        </w:tc>
+        <w:tc>
+          <w:tcPr>
+            <w:tcW w:w="3259" w:type="dxa"/>
+          </w:tcPr>
+          <w:p>
+            <w:pPr>
+              <w:cnfStyle w:val="000000000000" w:firstRow="0" w:lastRow="0" w:firstColumn="0" w:lastColumn="0" w:oddVBand="0" w:evenVBand="0" w:oddHBand="0" w:evenHBand="0" w:firstRowFirstColumn="0" w:firstRowLastColumn="0" w:lastRowFirstColumn="0" w:lastRowLastColumn="0"/>
+              <w:rPr>
+                <w:lang w:val="da-DK"/>
+              </w:rPr>
+            </w:pPr>
+          </w:p>
+        </w:tc>
+      </w:tr>
+      <w:tr>
+        <w:tc>
+          <w:tcPr>
+            <w:cnfStyle w:val="001000000000" w:firstRow="0" w:lastRow="0" w:firstColumn="1" w:lastColumn="0" w:oddVBand="0" w:evenVBand="0" w:oddHBand="0" w:evenHBand="0" w:firstRowFirstColumn="0" w:firstRowLastColumn="0" w:lastRowFirstColumn="0" w:lastRowLastColumn="0"/>
+            <w:tcW w:w="988" w:type="dxa"/>
+          </w:tcPr>
+          <w:p>
+            <w:pPr>
+              <w:rPr>
+                <w:lang w:val="da-DK"/>
+              </w:rPr>
+            </w:pPr>
+          </w:p>
+        </w:tc>
+        <w:tc>
+          <w:tcPr>
+            <w:tcW w:w="3969" w:type="dxa"/>
+          </w:tcPr>
+          <w:p>
+            <w:pPr>
+              <w:cnfStyle w:val="000000000000" w:firstRow="0" w:lastRow="0" w:firstColumn="0" w:lastColumn="0" w:oddVBand="0" w:evenVBand="0" w:oddHBand="0" w:evenHBand="0" w:firstRowFirstColumn="0" w:firstRowLastColumn="0" w:lastRowFirstColumn="0" w:lastRowLastColumn="0"/>
+              <w:rPr>
+                <w:lang w:val="da-DK"/>
+              </w:rPr>
+            </w:pPr>
+            <w:r>
+              <w:rPr>
+                <w:lang w:val="da-DK"/>
+              </w:rPr>
+              <w:t>Dø</w:t>
+            </w:r>
+            <w:r>
+              <w:rPr>
+                <w:lang w:val="da-DK"/>
+              </w:rPr>
+              <w:t xml:space="preserve"> – Falde</w:t>
+            </w:r>
+          </w:p>
+        </w:tc>
+        <w:tc>
+          <w:tcPr>
+            <w:tcW w:w="567" w:type="dxa"/>
+          </w:tcPr>
+          <w:p>
+            <w:pPr>
+              <w:cnfStyle w:val="000000000000" w:firstRow="0" w:lastRow="0" w:firstColumn="0" w:lastColumn="0" w:oddVBand="0" w:evenVBand="0" w:oddHBand="0" w:evenHBand="0" w:firstRowFirstColumn="0" w:firstRowLastColumn="0" w:lastRowFirstColumn="0" w:lastRowLastColumn="0"/>
+              <w:rPr>
+                <w:lang w:val="da-DK"/>
+              </w:rPr>
+            </w:pPr>
+          </w:p>
+        </w:tc>
+        <w:tc>
+          <w:tcPr>
+            <w:tcW w:w="567" w:type="dxa"/>
+          </w:tcPr>
+          <w:p>
+            <w:pPr>
+              <w:cnfStyle w:val="000000000000" w:firstRow="0" w:lastRow="0" w:firstColumn="0" w:lastColumn="0" w:oddVBand="0" w:evenVBand="0" w:oddHBand="0" w:evenHBand="0" w:firstRowFirstColumn="0" w:firstRowLastColumn="0" w:lastRowFirstColumn="0" w:lastRowLastColumn="0"/>
+              <w:rPr>
+                <w:lang w:val="da-DK"/>
+              </w:rPr>
+            </w:pPr>
+          </w:p>
+        </w:tc>
+        <w:tc>
+          <w:tcPr>
+            <w:tcW w:w="3259" w:type="dxa"/>
+          </w:tcPr>
+          <w:p>
+            <w:pPr>
+              <w:cnfStyle w:val="000000000000" w:firstRow="0" w:lastRow="0" w:firstColumn="0" w:lastColumn="0" w:oddVBand="0" w:evenVBand="0" w:oddHBand="0" w:evenHBand="0" w:firstRowFirstColumn="0" w:firstRowLastColumn="0" w:lastRowFirstColumn="0" w:lastRowLastColumn="0"/>
+              <w:rPr>
+                <w:lang w:val="da-DK"/>
+              </w:rPr>
+            </w:pPr>
+          </w:p>
+        </w:tc>
+      </w:tr>
+      <w:tr>
+        <w:tc>
+          <w:tcPr>
+            <w:cnfStyle w:val="001000000000" w:firstRow="0" w:lastRow="0" w:firstColumn="1" w:lastColumn="0" w:oddVBand="0" w:evenVBand="0" w:oddHBand="0" w:evenHBand="0" w:firstRowFirstColumn="0" w:firstRowLastColumn="0" w:lastRowFirstColumn="0" w:lastRowLastColumn="0"/>
+            <w:tcW w:w="988" w:type="dxa"/>
+          </w:tcPr>
+          <w:p>
+            <w:pPr>
+              <w:rPr>
+                <w:lang w:val="da-DK"/>
+              </w:rPr>
+            </w:pPr>
+          </w:p>
+        </w:tc>
+        <w:tc>
+          <w:tcPr>
+            <w:tcW w:w="3969" w:type="dxa"/>
+          </w:tcPr>
+          <w:p>
+            <w:pPr>
+              <w:cnfStyle w:val="000000000000" w:firstRow="0" w:lastRow="0" w:firstColumn="0" w:lastColumn="0" w:oddVBand="0" w:evenVBand="0" w:oddHBand="0" w:evenHBand="0" w:firstRowFirstColumn="0" w:firstRowLastColumn="0" w:lastRowFirstColumn="0" w:lastRowLastColumn="0"/>
+              <w:rPr>
+                <w:lang w:val="da-DK"/>
+              </w:rPr>
+            </w:pPr>
+            <w:r>
+              <w:rPr>
+                <w:lang w:val="da-DK"/>
+              </w:rPr>
+              <w:t>Dø - Forhindring</w:t>
+            </w:r>
+          </w:p>
+        </w:tc>
+        <w:tc>
+          <w:tcPr>
+            <w:tcW w:w="567" w:type="dxa"/>
+          </w:tcPr>
+          <w:p>
+            <w:pPr>
+              <w:cnfStyle w:val="000000000000" w:firstRow="0" w:lastRow="0" w:firstColumn="0" w:lastColumn="0" w:oddVBand="0" w:evenVBand="0" w:oddHBand="0" w:evenHBand="0" w:firstRowFirstColumn="0" w:firstRowLastColumn="0" w:lastRowFirstColumn="0" w:lastRowLastColumn="0"/>
+              <w:rPr>
+                <w:lang w:val="da-DK"/>
+              </w:rPr>
+            </w:pPr>
+          </w:p>
+        </w:tc>
+        <w:tc>
+          <w:tcPr>
+            <w:tcW w:w="567" w:type="dxa"/>
+          </w:tcPr>
+          <w:p>
+            <w:pPr>
+              <w:cnfStyle w:val="000000000000" w:firstRow="0" w:lastRow="0" w:firstColumn="0" w:lastColumn="0" w:oddVBand="0" w:evenVBand="0" w:oddHBand="0" w:evenHBand="0" w:firstRowFirstColumn="0" w:firstRowLastColumn="0" w:lastRowFirstColumn="0" w:lastRowLastColumn="0"/>
+              <w:rPr>
+                <w:lang w:val="da-DK"/>
+              </w:rPr>
+            </w:pPr>
+          </w:p>
+        </w:tc>
+        <w:tc>
+          <w:tcPr>
+            <w:tcW w:w="3259" w:type="dxa"/>
+          </w:tcPr>
+          <w:p>
+            <w:pPr>
+              <w:cnfStyle w:val="000000000000" w:firstRow="0" w:lastRow="0" w:firstColumn="0" w:lastColumn="0" w:oddVBand="0" w:evenVBand="0" w:oddHBand="0" w:evenHBand="0" w:firstRowFirstColumn="0" w:firstRowLastColumn="0" w:lastRowFirstColumn="0" w:lastRowLastColumn="0"/>
+              <w:rPr>
+                <w:lang w:val="da-DK"/>
+              </w:rPr>
+            </w:pPr>
+          </w:p>
+        </w:tc>
+      </w:tr>
+      <w:tr>
+        <w:tc>
+          <w:tcPr>
+            <w:cnfStyle w:val="001000000000" w:firstRow="0" w:lastRow="0" w:firstColumn="1" w:lastColumn="0" w:oddVBand="0" w:evenVBand="0" w:oddHBand="0" w:evenHBand="0" w:firstRowFirstColumn="0" w:firstRowLastColumn="0" w:lastRowFirstColumn="0" w:lastRowLastColumn="0"/>
+            <w:tcW w:w="988" w:type="dxa"/>
+          </w:tcPr>
+          <w:p>
+            <w:pPr>
+              <w:rPr>
+                <w:lang w:val="da-DK"/>
+              </w:rPr>
+            </w:pPr>
+          </w:p>
+        </w:tc>
+        <w:tc>
+          <w:tcPr>
+            <w:tcW w:w="3969" w:type="dxa"/>
+          </w:tcPr>
+          <w:p>
+            <w:pPr>
+              <w:cnfStyle w:val="000000000000" w:firstRow="0" w:lastRow="0" w:firstColumn="0" w:lastColumn="0" w:oddVBand="0" w:evenVBand="0" w:oddHBand="0" w:evenHBand="0" w:firstRowFirstColumn="0" w:firstRowLastColumn="0" w:lastRowFirstColumn="0" w:lastRowLastColumn="0"/>
+              <w:rPr>
+                <w:lang w:val="da-DK"/>
+              </w:rPr>
+            </w:pPr>
+            <w:r>
+              <w:rPr>
+                <w:lang w:val="da-DK"/>
+              </w:rPr>
+              <w:t xml:space="preserve">Dø – Fjende </w:t>
+            </w:r>
+          </w:p>
+        </w:tc>
+        <w:tc>
+          <w:tcPr>
+            <w:tcW w:w="567" w:type="dxa"/>
+          </w:tcPr>
+          <w:p>
+            <w:pPr>
+              <w:cnfStyle w:val="000000000000" w:firstRow="0" w:lastRow="0" w:firstColumn="0" w:lastColumn="0" w:oddVBand="0" w:evenVBand="0" w:oddHBand="0" w:evenHBand="0" w:firstRowFirstColumn="0" w:firstRowLastColumn="0" w:lastRowFirstColumn="0" w:lastRowLastColumn="0"/>
+              <w:rPr>
+                <w:lang w:val="da-DK"/>
+              </w:rPr>
+            </w:pPr>
+          </w:p>
+        </w:tc>
+        <w:tc>
+          <w:tcPr>
+            <w:tcW w:w="567" w:type="dxa"/>
+          </w:tcPr>
+          <w:p>
+            <w:pPr>
+              <w:cnfStyle w:val="000000000000" w:firstRow="0" w:lastRow="0" w:firstColumn="0" w:lastColumn="0" w:oddVBand="0" w:evenVBand="0" w:oddHBand="0" w:evenHBand="0" w:firstRowFirstColumn="0" w:firstRowLastColumn="0" w:lastRowFirstColumn="0" w:lastRowLastColumn="0"/>
+              <w:rPr>
+                <w:lang w:val="da-DK"/>
+              </w:rPr>
+            </w:pPr>
+          </w:p>
+        </w:tc>
+        <w:tc>
+          <w:tcPr>
+            <w:tcW w:w="3259" w:type="dxa"/>
+          </w:tcPr>
+          <w:p>
+            <w:pPr>
+              <w:cnfStyle w:val="000000000000" w:firstRow="0" w:lastRow="0" w:firstColumn="0" w:lastColumn="0" w:oddVBand="0" w:evenVBand="0" w:oddHBand="0" w:evenHBand="0" w:firstRowFirstColumn="0" w:firstRowLastColumn="0" w:lastRowFirstColumn="0" w:lastRowLastColumn="0"/>
+              <w:rPr>
+                <w:lang w:val="da-DK"/>
+              </w:rPr>
+            </w:pPr>
+          </w:p>
+        </w:tc>
+      </w:tr>
+      <w:tr>
+        <w:tc>
+          <w:tcPr>
+            <w:cnfStyle w:val="001000000000" w:firstRow="0" w:lastRow="0" w:firstColumn="1" w:lastColumn="0" w:oddVBand="0" w:evenVBand="0" w:oddHBand="0" w:evenHBand="0" w:firstRowFirstColumn="0" w:firstRowLastColumn="0" w:lastRowFirstColumn="0" w:lastRowLastColumn="0"/>
+            <w:tcW w:w="988" w:type="dxa"/>
+          </w:tcPr>
+          <w:p>
+            <w:pPr>
+              <w:rPr>
+                <w:lang w:val="da-DK"/>
+              </w:rPr>
+            </w:pPr>
+          </w:p>
+        </w:tc>
+        <w:tc>
+          <w:tcPr>
+            <w:tcW w:w="3969" w:type="dxa"/>
+          </w:tcPr>
+          <w:p>
+            <w:pPr>
+              <w:cnfStyle w:val="000000000000" w:firstRow="0" w:lastRow="0" w:firstColumn="0" w:lastColumn="0" w:oddVBand="0" w:evenVBand="0" w:oddHBand="0" w:evenHBand="0" w:firstRowFirstColumn="0" w:firstRowLastColumn="0" w:lastRowFirstColumn="0" w:lastRowLastColumn="0"/>
+              <w:rPr>
+                <w:lang w:val="da-DK"/>
+              </w:rPr>
+            </w:pPr>
+            <w:r>
+              <w:rPr>
+                <w:lang w:val="da-DK"/>
+              </w:rPr>
+              <w:t>Vind banen</w:t>
+            </w:r>
+          </w:p>
+        </w:tc>
+        <w:tc>
+          <w:tcPr>
+            <w:tcW w:w="567" w:type="dxa"/>
+          </w:tcPr>
+          <w:p>
+            <w:pPr>
+              <w:cnfStyle w:val="000000000000" w:firstRow="0" w:lastRow="0" w:firstColumn="0" w:lastColumn="0" w:oddVBand="0" w:evenVBand="0" w:oddHBand="0" w:evenHBand="0" w:firstRowFirstColumn="0" w:firstRowLastColumn="0" w:lastRowFirstColumn="0" w:lastRowLastColumn="0"/>
+              <w:rPr>
+                <w:lang w:val="da-DK"/>
+              </w:rPr>
+            </w:pPr>
+          </w:p>
+        </w:tc>
+        <w:tc>
+          <w:tcPr>
+            <w:tcW w:w="567" w:type="dxa"/>
+          </w:tcPr>
+          <w:p>
+            <w:pPr>
+              <w:cnfStyle w:val="000000000000" w:firstRow="0" w:lastRow="0" w:firstColumn="0" w:lastColumn="0" w:oddVBand="0" w:evenVBand="0" w:oddHBand="0" w:evenHBand="0" w:firstRowFirstColumn="0" w:firstRowLastColumn="0" w:lastRowFirstColumn="0" w:lastRowLastColumn="0"/>
+              <w:rPr>
+                <w:lang w:val="da-DK"/>
+              </w:rPr>
+            </w:pPr>
+          </w:p>
+        </w:tc>
+        <w:tc>
+          <w:tcPr>
+            <w:tcW w:w="3259" w:type="dxa"/>
+          </w:tcPr>
+          <w:p>
+            <w:pPr>
+              <w:cnfStyle w:val="000000000000" w:firstRow="0" w:lastRow="0" w:firstColumn="0" w:lastColumn="0" w:oddVBand="0" w:evenVBand="0" w:oddHBand="0" w:evenHBand="0" w:firstRowFirstColumn="0" w:firstRowLastColumn="0" w:lastRowFirstColumn="0" w:lastRowLastColumn="0"/>
+              <w:rPr>
+                <w:lang w:val="da-DK"/>
+              </w:rPr>
+            </w:pPr>
+          </w:p>
+        </w:tc>
+      </w:tr>
+      <w:tr>
+        <w:tc>
+          <w:tcPr>
+            <w:cnfStyle w:val="001000000000" w:firstRow="0" w:lastRow="0" w:firstColumn="1" w:lastColumn="0" w:oddVBand="0" w:evenVBand="0" w:oddHBand="0" w:evenHBand="0" w:firstRowFirstColumn="0" w:firstRowLastColumn="0" w:lastRowFirstColumn="0" w:lastRowLastColumn="0"/>
+            <w:tcW w:w="988" w:type="dxa"/>
+          </w:tcPr>
+          <w:p>
+            <w:pPr>
+              <w:rPr>
+                <w:lang w:val="da-DK"/>
+              </w:rPr>
+            </w:pPr>
+          </w:p>
+        </w:tc>
+        <w:tc>
+          <w:tcPr>
+            <w:tcW w:w="3969" w:type="dxa"/>
+          </w:tcPr>
+          <w:p>
+            <w:pPr>
+              <w:cnfStyle w:val="000000000000" w:firstRow="0" w:lastRow="0" w:firstColumn="0" w:lastColumn="0" w:oddVBand="0" w:evenVBand="0" w:oddHBand="0" w:evenHBand="0" w:firstRowFirstColumn="0" w:firstRowLastColumn="0" w:lastRowFirstColumn="0" w:lastRowLastColumn="0"/>
+              <w:rPr>
+                <w:lang w:val="da-DK"/>
+              </w:rPr>
+            </w:pPr>
+          </w:p>
+        </w:tc>
+        <w:tc>
+          <w:tcPr>
+            <w:tcW w:w="567" w:type="dxa"/>
+          </w:tcPr>
+          <w:p>
+            <w:pPr>
+              <w:cnfStyle w:val="000000000000" w:firstRow="0" w:lastRow="0" w:firstColumn="0" w:lastColumn="0" w:oddVBand="0" w:evenVBand="0" w:oddHBand="0" w:evenHBand="0" w:firstRowFirstColumn="0" w:firstRowLastColumn="0" w:lastRowFirstColumn="0" w:lastRowLastColumn="0"/>
+              <w:rPr>
+                <w:lang w:val="da-DK"/>
+              </w:rPr>
+            </w:pPr>
+          </w:p>
+        </w:tc>
+        <w:tc>
+          <w:tcPr>
+            <w:tcW w:w="567" w:type="dxa"/>
+          </w:tcPr>
+          <w:p>
+            <w:pPr>
+              <w:cnfStyle w:val="000000000000" w:firstRow="0" w:lastRow="0" w:firstColumn="0" w:lastColumn="0" w:oddVBand="0" w:evenVBand="0" w:oddHBand="0" w:evenHBand="0" w:firstRowFirstColumn="0" w:firstRowLastColumn="0" w:lastRowFirstColumn="0" w:lastRowLastColumn="0"/>
+              <w:rPr>
+                <w:lang w:val="da-DK"/>
+              </w:rPr>
+            </w:pPr>
+          </w:p>
+        </w:tc>
+        <w:tc>
+          <w:tcPr>
+            <w:tcW w:w="3259" w:type="dxa"/>
+          </w:tcPr>
+          <w:p>
+            <w:pPr>
+              <w:cnfStyle w:val="000000000000" w:firstRow="0" w:lastRow="0" w:firstColumn="0" w:lastColumn="0" w:oddVBand="0" w:evenVBand="0" w:oddHBand="0" w:evenHBand="0" w:firstRowFirstColumn="0" w:firstRowLastColumn="0" w:lastRowFirstColumn="0" w:lastRowLastColumn="0"/>
+              <w:rPr>
+                <w:lang w:val="da-DK"/>
+              </w:rPr>
+            </w:pPr>
+          </w:p>
+        </w:tc>
+      </w:tr>
+      <w:tr>
+        <w:tc>
+          <w:tcPr>
+            <w:cnfStyle w:val="001000000000" w:firstRow="0" w:lastRow="0" w:firstColumn="1" w:lastColumn="0" w:oddVBand="0" w:evenVBand="0" w:oddHBand="0" w:evenHBand="0" w:firstRowFirstColumn="0" w:firstRowLastColumn="0" w:lastRowFirstColumn="0" w:lastRowLastColumn="0"/>
+            <w:tcW w:w="988" w:type="dxa"/>
+          </w:tcPr>
+          <w:p>
+            <w:pPr>
+              <w:rPr>
+                <w:lang w:val="da-DK"/>
+              </w:rPr>
+            </w:pPr>
+            <w:r>
+              <w:rPr>
+                <w:lang w:val="da-DK"/>
+              </w:rPr>
+              <w:t>Banen</w:t>
+            </w:r>
+          </w:p>
+        </w:tc>
+        <w:tc>
+          <w:tcPr>
+            <w:tcW w:w="3969" w:type="dxa"/>
+          </w:tcPr>
+          <w:p>
+            <w:pPr>
+              <w:cnfStyle w:val="000000000000" w:firstRow="0" w:lastRow="0" w:firstColumn="0" w:lastColumn="0" w:oddVBand="0" w:evenVBand="0" w:oddHBand="0" w:evenHBand="0" w:firstRowFirstColumn="0" w:firstRowLastColumn="0" w:lastRowFirstColumn="0" w:lastRowLastColumn="0"/>
+              <w:rPr>
+                <w:lang w:val="da-DK"/>
+              </w:rPr>
+            </w:pPr>
+            <w:r>
+              <w:rPr>
+                <w:lang w:val="da-DK"/>
+              </w:rPr>
+              <w:t>Er startplatformen tilstede</w:t>
+            </w:r>
+          </w:p>
+        </w:tc>
+        <w:tc>
+          <w:tcPr>
+            <w:tcW w:w="567" w:type="dxa"/>
+          </w:tcPr>
+          <w:p>
+            <w:pPr>
+              <w:cnfStyle w:val="000000000000" w:firstRow="0" w:lastRow="0" w:firstColumn="0" w:lastColumn="0" w:oddVBand="0" w:evenVBand="0" w:oddHBand="0" w:evenHBand="0" w:firstRowFirstColumn="0" w:firstRowLastColumn="0" w:lastRowFirstColumn="0" w:lastRowLastColumn="0"/>
+              <w:rPr>
+                <w:lang w:val="da-DK"/>
+              </w:rPr>
+            </w:pPr>
+          </w:p>
+        </w:tc>
+        <w:tc>
+          <w:tcPr>
+            <w:tcW w:w="567" w:type="dxa"/>
+          </w:tcPr>
+          <w:p>
+            <w:pPr>
+              <w:cnfStyle w:val="000000000000" w:firstRow="0" w:lastRow="0" w:firstColumn="0" w:lastColumn="0" w:oddVBand="0" w:evenVBand="0" w:oddHBand="0" w:evenHBand="0" w:firstRowFirstColumn="0" w:firstRowLastColumn="0" w:lastRowFirstColumn="0" w:lastRowLastColumn="0"/>
+              <w:rPr>
+                <w:lang w:val="da-DK"/>
+              </w:rPr>
+            </w:pPr>
+          </w:p>
+        </w:tc>
+        <w:tc>
+          <w:tcPr>
+            <w:tcW w:w="3259" w:type="dxa"/>
+          </w:tcPr>
+          <w:p>
+            <w:pPr>
+              <w:cnfStyle w:val="000000000000" w:firstRow="0" w:lastRow="0" w:firstColumn="0" w:lastColumn="0" w:oddVBand="0" w:evenVBand="0" w:oddHBand="0" w:evenHBand="0" w:firstRowFirstColumn="0" w:firstRowLastColumn="0" w:lastRowFirstColumn="0" w:lastRowLastColumn="0"/>
+              <w:rPr>
+                <w:lang w:val="da-DK"/>
+              </w:rPr>
+            </w:pPr>
+          </w:p>
+        </w:tc>
+      </w:tr>
+      <w:tr>
+        <w:tc>
+          <w:tcPr>
+            <w:cnfStyle w:val="001000000000" w:firstRow="0" w:lastRow="0" w:firstColumn="1" w:lastColumn="0" w:oddVBand="0" w:evenVBand="0" w:oddHBand="0" w:evenHBand="0" w:firstRowFirstColumn="0" w:firstRowLastColumn="0" w:lastRowFirstColumn="0" w:lastRowLastColumn="0"/>
+            <w:tcW w:w="988" w:type="dxa"/>
+          </w:tcPr>
+          <w:p>
+            <w:pPr>
+              <w:rPr>
+                <w:lang w:val="da-DK"/>
+              </w:rPr>
+            </w:pPr>
+          </w:p>
+        </w:tc>
+        <w:tc>
+          <w:tcPr>
+            <w:tcW w:w="3969" w:type="dxa"/>
+          </w:tcPr>
+          <w:p>
+            <w:pPr>
+              <w:cnfStyle w:val="000000000000" w:firstRow="0" w:lastRow="0" w:firstColumn="0" w:lastColumn="0" w:oddVBand="0" w:evenVBand="0" w:oddHBand="0" w:evenHBand="0" w:firstRowFirstColumn="0" w:firstRowLastColumn="0" w:lastRowFirstColumn="0" w:lastRowLastColumn="0"/>
+              <w:rPr>
+                <w:lang w:val="da-DK"/>
+              </w:rPr>
+            </w:pPr>
+            <w:r>
+              <w:rPr>
+                <w:lang w:val="da-DK"/>
+              </w:rPr>
+              <w:t>Autogenereres de kommende platforme</w:t>
+            </w:r>
+          </w:p>
+        </w:tc>
+        <w:tc>
+          <w:tcPr>
+            <w:tcW w:w="567" w:type="dxa"/>
+          </w:tcPr>
+          <w:p>
+            <w:pPr>
+              <w:cnfStyle w:val="000000000000" w:firstRow="0" w:lastRow="0" w:firstColumn="0" w:lastColumn="0" w:oddVBand="0" w:evenVBand="0" w:oddHBand="0" w:evenHBand="0" w:firstRowFirstColumn="0" w:firstRowLastColumn="0" w:lastRowFirstColumn="0" w:lastRowLastColumn="0"/>
+              <w:rPr>
+                <w:lang w:val="da-DK"/>
+              </w:rPr>
+            </w:pPr>
+          </w:p>
+        </w:tc>
+        <w:tc>
+          <w:tcPr>
+            <w:tcW w:w="567" w:type="dxa"/>
+          </w:tcPr>
+          <w:p>
+            <w:pPr>
+              <w:cnfStyle w:val="000000000000" w:firstRow="0" w:lastRow="0" w:firstColumn="0" w:lastColumn="0" w:oddVBand="0" w:evenVBand="0" w:oddHBand="0" w:evenHBand="0" w:firstRowFirstColumn="0" w:firstRowLastColumn="0" w:lastRowFirstColumn="0" w:lastRowLastColumn="0"/>
+              <w:rPr>
+                <w:lang w:val="da-DK"/>
+              </w:rPr>
+            </w:pPr>
+          </w:p>
+        </w:tc>
+        <w:tc>
+          <w:tcPr>
+            <w:tcW w:w="3259" w:type="dxa"/>
+          </w:tcPr>
+          <w:p>
+            <w:pPr>
+              <w:cnfStyle w:val="000000000000" w:firstRow="0" w:lastRow="0" w:firstColumn="0" w:lastColumn="0" w:oddVBand="0" w:evenVBand="0" w:oddHBand="0" w:evenHBand="0" w:firstRowFirstColumn="0" w:firstRowLastColumn="0" w:lastRowFirstColumn="0" w:lastRowLastColumn="0"/>
+              <w:rPr>
+                <w:lang w:val="da-DK"/>
+              </w:rPr>
+            </w:pPr>
+          </w:p>
+        </w:tc>
+      </w:tr>
+      <w:tr>
+        <w:tc>
+          <w:tcPr>
+            <w:cnfStyle w:val="001000000000" w:firstRow="0" w:lastRow="0" w:firstColumn="1" w:lastColumn="0" w:oddVBand="0" w:evenVBand="0" w:oddHBand="0" w:evenHBand="0" w:firstRowFirstColumn="0" w:firstRowLastColumn="0" w:lastRowFirstColumn="0" w:lastRowLastColumn="0"/>
+            <w:tcW w:w="988" w:type="dxa"/>
+          </w:tcPr>
+          <w:p>
+            <w:pPr>
+              <w:rPr>
+                <w:lang w:val="da-DK"/>
+              </w:rPr>
+            </w:pPr>
+          </w:p>
+        </w:tc>
+        <w:tc>
+          <w:tcPr>
+            <w:tcW w:w="3969" w:type="dxa"/>
+          </w:tcPr>
+          <w:p>
+            <w:pPr>
+              <w:cnfStyle w:val="000000000000" w:firstRow="0" w:lastRow="0" w:firstColumn="0" w:lastColumn="0" w:oddVBand="0" w:evenVBand="0" w:oddHBand="0" w:evenHBand="0" w:firstRowFirstColumn="0" w:firstRowLastColumn="0" w:lastRowFirstColumn="0" w:lastRowLastColumn="0"/>
+              <w:rPr>
+                <w:lang w:val="da-DK"/>
+              </w:rPr>
+            </w:pPr>
+            <w:r>
+              <w:rPr>
+                <w:lang w:val="da-DK"/>
+              </w:rPr>
+              <w:t>Virker sorteringen af platforme tilfældig</w:t>
+            </w:r>
+          </w:p>
+        </w:tc>
+        <w:tc>
+          <w:tcPr>
+            <w:tcW w:w="567" w:type="dxa"/>
+          </w:tcPr>
+          <w:p>
+            <w:pPr>
+              <w:cnfStyle w:val="000000000000" w:firstRow="0" w:lastRow="0" w:firstColumn="0" w:lastColumn="0" w:oddVBand="0" w:evenVBand="0" w:oddHBand="0" w:evenHBand="0" w:firstRowFirstColumn="0" w:firstRowLastColumn="0" w:lastRowFirstColumn="0" w:lastRowLastColumn="0"/>
+              <w:rPr>
+                <w:lang w:val="da-DK"/>
+              </w:rPr>
+            </w:pPr>
+          </w:p>
+        </w:tc>
+        <w:tc>
+          <w:tcPr>
+            <w:tcW w:w="567" w:type="dxa"/>
+          </w:tcPr>
+          <w:p>
+            <w:pPr>
+              <w:cnfStyle w:val="000000000000" w:firstRow="0" w:lastRow="0" w:firstColumn="0" w:lastColumn="0" w:oddVBand="0" w:evenVBand="0" w:oddHBand="0" w:evenHBand="0" w:firstRowFirstColumn="0" w:firstRowLastColumn="0" w:lastRowFirstColumn="0" w:lastRowLastColumn="0"/>
+              <w:rPr>
+                <w:lang w:val="da-DK"/>
+              </w:rPr>
+            </w:pPr>
+          </w:p>
+        </w:tc>
+        <w:tc>
+          <w:tcPr>
+            <w:tcW w:w="3259" w:type="dxa"/>
+          </w:tcPr>
+          <w:p>
+            <w:pPr>
+              <w:cnfStyle w:val="000000000000" w:firstRow="0" w:lastRow="0" w:firstColumn="0" w:lastColumn="0" w:oddVBand="0" w:evenVBand="0" w:oddHBand="0" w:evenHBand="0" w:firstRowFirstColumn="0" w:firstRowLastColumn="0" w:lastRowFirstColumn="0" w:lastRowLastColumn="0"/>
+              <w:rPr>
+                <w:lang w:val="da-DK"/>
+              </w:rPr>
+            </w:pPr>
+          </w:p>
+        </w:tc>
+      </w:tr>
+      <w:tr>
+        <w:tc>
+          <w:tcPr>
+            <w:cnfStyle w:val="001000000000" w:firstRow="0" w:lastRow="0" w:firstColumn="1" w:lastColumn="0" w:oddVBand="0" w:evenVBand="0" w:oddHBand="0" w:evenHBand="0" w:firstRowFirstColumn="0" w:firstRowLastColumn="0" w:lastRowFirstColumn="0" w:lastRowLastColumn="0"/>
+            <w:tcW w:w="988" w:type="dxa"/>
+          </w:tcPr>
+          <w:p>
+            <w:pPr>
+              <w:rPr>
+                <w:lang w:val="da-DK"/>
+              </w:rPr>
+            </w:pPr>
+          </w:p>
+        </w:tc>
+        <w:tc>
+          <w:tcPr>
+            <w:tcW w:w="3969" w:type="dxa"/>
+          </w:tcPr>
+          <w:p>
+            <w:pPr>
+              <w:cnfStyle w:val="000000000000" w:firstRow="0" w:lastRow="0" w:firstColumn="0" w:lastColumn="0" w:oddVBand="0" w:evenVBand="0" w:oddHBand="0" w:evenHBand="0" w:firstRowFirstColumn="0" w:firstRowLastColumn="0" w:lastRowFirstColumn="0" w:lastRowLastColumn="0"/>
+              <w:rPr>
+                <w:lang w:val="da-DK"/>
+              </w:rPr>
+            </w:pPr>
+            <w:r>
+              <w:rPr>
+                <w:lang w:val="da-DK"/>
+              </w:rPr>
+              <w:t>Genereres den sidste platform</w:t>
+            </w:r>
+          </w:p>
+        </w:tc>
+        <w:tc>
+          <w:tcPr>
+            <w:tcW w:w="567" w:type="dxa"/>
+          </w:tcPr>
+          <w:p>
+            <w:pPr>
+              <w:cnfStyle w:val="000000000000" w:firstRow="0" w:lastRow="0" w:firstColumn="0" w:lastColumn="0" w:oddVBand="0" w:evenVBand="0" w:oddHBand="0" w:evenHBand="0" w:firstRowFirstColumn="0" w:firstRowLastColumn="0" w:lastRowFirstColumn="0" w:lastRowLastColumn="0"/>
+              <w:rPr>
+                <w:lang w:val="da-DK"/>
+              </w:rPr>
+            </w:pPr>
+          </w:p>
+        </w:tc>
+        <w:tc>
+          <w:tcPr>
+            <w:tcW w:w="567" w:type="dxa"/>
+          </w:tcPr>
+          <w:p>
+            <w:pPr>
+              <w:cnfStyle w:val="000000000000" w:firstRow="0" w:lastRow="0" w:firstColumn="0" w:lastColumn="0" w:oddVBand="0" w:evenVBand="0" w:oddHBand="0" w:evenHBand="0" w:firstRowFirstColumn="0" w:firstRowLastColumn="0" w:lastRowFirstColumn="0" w:lastRowLastColumn="0"/>
+              <w:rPr>
+                <w:lang w:val="da-DK"/>
+              </w:rPr>
+            </w:pPr>
+          </w:p>
+        </w:tc>
+        <w:tc>
+          <w:tcPr>
+            <w:tcW w:w="3259" w:type="dxa"/>
+          </w:tcPr>
+          <w:p>
+            <w:pPr>
+              <w:cnfStyle w:val="000000000000" w:firstRow="0" w:lastRow="0" w:firstColumn="0" w:lastColumn="0" w:oddVBand="0" w:evenVBand="0" w:oddHBand="0" w:evenHBand="0" w:firstRowFirstColumn="0" w:firstRowLastColumn="0" w:lastRowFirstColumn="0" w:lastRowLastColumn="0"/>
+              <w:rPr>
+                <w:lang w:val="da-DK"/>
+              </w:rPr>
+            </w:pPr>
+          </w:p>
+        </w:tc>
+      </w:tr>
+      <w:tr>
+        <w:tc>
+          <w:tcPr>
+            <w:cnfStyle w:val="001000000000" w:firstRow="0" w:lastRow="0" w:firstColumn="1" w:lastColumn="0" w:oddVBand="0" w:evenVBand="0" w:oddHBand="0" w:evenHBand="0" w:firstRowFirstColumn="0" w:firstRowLastColumn="0" w:lastRowFirstColumn="0" w:lastRowLastColumn="0"/>
+            <w:tcW w:w="988" w:type="dxa"/>
+          </w:tcPr>
+          <w:p>
+            <w:pPr>
+              <w:rPr>
+                <w:lang w:val="da-DK"/>
+              </w:rPr>
+            </w:pPr>
+          </w:p>
+        </w:tc>
+        <w:tc>
+          <w:tcPr>
+            <w:tcW w:w="3969" w:type="dxa"/>
+          </w:tcPr>
+          <w:p>
+            <w:pPr>
+              <w:cnfStyle w:val="000000000000" w:firstRow="0" w:lastRow="0" w:firstColumn="0" w:lastColumn="0" w:oddVBand="0" w:evenVBand="0" w:oddHBand="0" w:evenHBand="0" w:firstRowFirstColumn="0" w:firstRowLastColumn="0" w:lastRowFirstColumn="0" w:lastRowLastColumn="0"/>
+              <w:rPr>
+                <w:lang w:val="da-DK"/>
+              </w:rPr>
+            </w:pPr>
+            <w:r>
+              <w:rPr>
+                <w:lang w:val="da-DK"/>
+              </w:rPr>
+              <w:t xml:space="preserve">Genereres </w:t>
+            </w:r>
+            <w:proofErr w:type="spellStart"/>
+            <w:r>
+              <w:rPr>
+                <w:lang w:val="da-DK"/>
+              </w:rPr>
+              <w:t>PowerUps</w:t>
+            </w:r>
+            <w:proofErr w:type="spellEnd"/>
+          </w:p>
+        </w:tc>
+        <w:tc>
+          <w:tcPr>
+            <w:tcW w:w="567" w:type="dxa"/>
+          </w:tcPr>
+          <w:p>
+            <w:pPr>
+              <w:cnfStyle w:val="000000000000" w:firstRow="0" w:lastRow="0" w:firstColumn="0" w:lastColumn="0" w:oddVBand="0" w:evenVBand="0" w:oddHBand="0" w:evenHBand="0" w:firstRowFirstColumn="0" w:firstRowLastColumn="0" w:lastRowFirstColumn="0" w:lastRowLastColumn="0"/>
+              <w:rPr>
+                <w:lang w:val="da-DK"/>
+              </w:rPr>
+            </w:pPr>
+          </w:p>
+        </w:tc>
+        <w:tc>
+          <w:tcPr>
+            <w:tcW w:w="567" w:type="dxa"/>
+          </w:tcPr>
+          <w:p>
+            <w:pPr>
+              <w:cnfStyle w:val="000000000000" w:firstRow="0" w:lastRow="0" w:firstColumn="0" w:lastColumn="0" w:oddVBand="0" w:evenVBand="0" w:oddHBand="0" w:evenHBand="0" w:firstRowFirstColumn="0" w:firstRowLastColumn="0" w:lastRowFirstColumn="0" w:lastRowLastColumn="0"/>
+              <w:rPr>
+                <w:lang w:val="da-DK"/>
+              </w:rPr>
+            </w:pPr>
+          </w:p>
+        </w:tc>
+        <w:tc>
+          <w:tcPr>
+            <w:tcW w:w="3259" w:type="dxa"/>
+          </w:tcPr>
+          <w:p>
+            <w:pPr>
+              <w:cnfStyle w:val="000000000000" w:firstRow="0" w:lastRow="0" w:firstColumn="0" w:lastColumn="0" w:oddVBand="0" w:evenVBand="0" w:oddHBand="0" w:evenHBand="0" w:firstRowFirstColumn="0" w:firstRowLastColumn="0" w:lastRowFirstColumn="0" w:lastRowLastColumn="0"/>
+              <w:rPr>
+                <w:lang w:val="da-DK"/>
+              </w:rPr>
+            </w:pPr>
+          </w:p>
+        </w:tc>
+      </w:tr>
+      <w:tr>
+        <w:tc>
+          <w:tcPr>
+            <w:cnfStyle w:val="001000000000" w:firstRow="0" w:lastRow="0" w:firstColumn="1" w:lastColumn="0" w:oddVBand="0" w:evenVBand="0" w:oddHBand="0" w:evenHBand="0" w:firstRowFirstColumn="0" w:firstRowLastColumn="0" w:lastRowFirstColumn="0" w:lastRowLastColumn="0"/>
+            <w:tcW w:w="988" w:type="dxa"/>
+          </w:tcPr>
+          <w:p>
+            <w:pPr>
+              <w:rPr>
+                <w:lang w:val="da-DK"/>
+              </w:rPr>
+            </w:pPr>
+          </w:p>
+        </w:tc>
+        <w:tc>
+          <w:tcPr>
+            <w:tcW w:w="3969" w:type="dxa"/>
+          </w:tcPr>
+          <w:p>
+            <w:pPr>
+              <w:cnfStyle w:val="000000000000" w:firstRow="0" w:lastRow="0" w:firstColumn="0" w:lastColumn="0" w:oddVBand="0" w:evenVBand="0" w:oddHBand="0" w:evenHBand="0" w:firstRowFirstColumn="0" w:firstRowLastColumn="0" w:lastRowFirstColumn="0" w:lastRowLastColumn="0"/>
+              <w:rPr>
+                <w:lang w:val="da-DK"/>
+              </w:rPr>
+            </w:pPr>
+          </w:p>
+        </w:tc>
+        <w:tc>
+          <w:tcPr>
+            <w:tcW w:w="567" w:type="dxa"/>
+          </w:tcPr>
+          <w:p>
+            <w:pPr>
+              <w:cnfStyle w:val="000000000000" w:firstRow="0" w:lastRow="0" w:firstColumn="0" w:lastColumn="0" w:oddVBand="0" w:evenVBand="0" w:oddHBand="0" w:evenHBand="0" w:firstRowFirstColumn="0" w:firstRowLastColumn="0" w:lastRowFirstColumn="0" w:lastRowLastColumn="0"/>
+              <w:rPr>
+                <w:lang w:val="da-DK"/>
+              </w:rPr>
+            </w:pPr>
+          </w:p>
+        </w:tc>
+        <w:tc>
+          <w:tcPr>
+            <w:tcW w:w="567" w:type="dxa"/>
+          </w:tcPr>
+          <w:p>
+            <w:pPr>
+              <w:cnfStyle w:val="000000000000" w:firstRow="0" w:lastRow="0" w:firstColumn="0" w:lastColumn="0" w:oddVBand="0" w:evenVBand="0" w:oddHBand="0" w:evenHBand="0" w:firstRowFirstColumn="0" w:firstRowLastColumn="0" w:lastRowFirstColumn="0" w:lastRowLastColumn="0"/>
+              <w:rPr>
+                <w:lang w:val="da-DK"/>
+              </w:rPr>
+            </w:pPr>
+          </w:p>
+        </w:tc>
+        <w:tc>
+          <w:tcPr>
+            <w:tcW w:w="3259" w:type="dxa"/>
+          </w:tcPr>
+          <w:p>
+            <w:pPr>
+              <w:cnfStyle w:val="000000000000" w:firstRow="0" w:lastRow="0" w:firstColumn="0" w:lastColumn="0" w:oddVBand="0" w:evenVBand="0" w:oddHBand="0" w:evenHBand="0" w:firstRowFirstColumn="0" w:firstRowLastColumn="0" w:lastRowFirstColumn="0" w:lastRowLastColumn="0"/>
+              <w:rPr>
+                <w:lang w:val="da-DK"/>
+              </w:rPr>
+            </w:pPr>
+          </w:p>
+        </w:tc>
+      </w:tr>
+      <w:tr>
+        <w:tc>
+          <w:tcPr>
+            <w:cnfStyle w:val="001000000000" w:firstRow="0" w:lastRow="0" w:firstColumn="1" w:lastColumn="0" w:oddVBand="0" w:evenVBand="0" w:oddHBand="0" w:evenHBand="0" w:firstRowFirstColumn="0" w:firstRowLastColumn="0" w:lastRowFirstColumn="0" w:lastRowLastColumn="0"/>
+            <w:tcW w:w="988" w:type="dxa"/>
+          </w:tcPr>
+          <w:p>
+            <w:pPr>
+              <w:rPr>
+                <w:lang w:val="da-DK"/>
+              </w:rPr>
+            </w:pPr>
+            <w:r>
+              <w:rPr>
+                <w:lang w:val="da-DK"/>
+              </w:rPr>
+              <w:t>Diverse</w:t>
+            </w:r>
+          </w:p>
+        </w:tc>
+        <w:tc>
+          <w:tcPr>
+            <w:tcW w:w="3969" w:type="dxa"/>
+          </w:tcPr>
+          <w:p>
+            <w:pPr>
+              <w:cnfStyle w:val="000000000000" w:firstRow="0" w:lastRow="0" w:firstColumn="0" w:lastColumn="0" w:oddVBand="0" w:evenVBand="0" w:oddHBand="0" w:evenHBand="0" w:firstRowFirstColumn="0" w:firstRowLastColumn="0" w:lastRowFirstColumn="0" w:lastRowLastColumn="0"/>
+              <w:rPr>
+                <w:lang w:val="da-DK"/>
+              </w:rPr>
+            </w:pPr>
+            <w:r>
+              <w:rPr>
+                <w:lang w:val="da-DK"/>
+              </w:rPr>
+              <w:t>Bevæger fjenderne sig</w:t>
+            </w:r>
+          </w:p>
+        </w:tc>
+        <w:tc>
+          <w:tcPr>
+            <w:tcW w:w="567" w:type="dxa"/>
+          </w:tcPr>
+          <w:p>
+            <w:pPr>
+              <w:cnfStyle w:val="000000000000" w:firstRow="0" w:lastRow="0" w:firstColumn="0" w:lastColumn="0" w:oddVBand="0" w:evenVBand="0" w:oddHBand="0" w:evenHBand="0" w:firstRowFirstColumn="0" w:firstRowLastColumn="0" w:lastRowFirstColumn="0" w:lastRowLastColumn="0"/>
+              <w:rPr>
+                <w:lang w:val="da-DK"/>
+              </w:rPr>
+            </w:pPr>
+          </w:p>
+        </w:tc>
+        <w:tc>
+          <w:tcPr>
+            <w:tcW w:w="567" w:type="dxa"/>
+          </w:tcPr>
+          <w:p>
+            <w:pPr>
+              <w:cnfStyle w:val="000000000000" w:firstRow="0" w:lastRow="0" w:firstColumn="0" w:lastColumn="0" w:oddVBand="0" w:evenVBand="0" w:oddHBand="0" w:evenHBand="0" w:firstRowFirstColumn="0" w:firstRowLastColumn="0" w:lastRowFirstColumn="0" w:lastRowLastColumn="0"/>
+              <w:rPr>
+                <w:lang w:val="da-DK"/>
+              </w:rPr>
+            </w:pPr>
+          </w:p>
+        </w:tc>
+        <w:tc>
+          <w:tcPr>
+            <w:tcW w:w="3259" w:type="dxa"/>
+          </w:tcPr>
+          <w:p>
+            <w:pPr>
+              <w:cnfStyle w:val="000000000000" w:firstRow="0" w:lastRow="0" w:firstColumn="0" w:lastColumn="0" w:oddVBand="0" w:evenVBand="0" w:oddHBand="0" w:evenHBand="0" w:firstRowFirstColumn="0" w:firstRowLastColumn="0" w:lastRowFirstColumn="0" w:lastRowLastColumn="0"/>
+              <w:rPr>
+                <w:lang w:val="da-DK"/>
+              </w:rPr>
+            </w:pPr>
+          </w:p>
+        </w:tc>
+      </w:tr>
+      <w:tr>
+        <w:tc>
+          <w:tcPr>
+            <w:cnfStyle w:val="001000000000" w:firstRow="0" w:lastRow="0" w:firstColumn="1" w:lastColumn="0" w:oddVBand="0" w:evenVBand="0" w:oddHBand="0" w:evenHBand="0" w:firstRowFirstColumn="0" w:firstRowLastColumn="0" w:lastRowFirstColumn="0" w:lastRowLastColumn="0"/>
+            <w:tcW w:w="988" w:type="dxa"/>
+          </w:tcPr>
+          <w:p>
+            <w:pPr>
+              <w:rPr>
+                <w:lang w:val="da-DK"/>
+              </w:rPr>
+            </w:pPr>
+          </w:p>
+        </w:tc>
+        <w:tc>
+          <w:tcPr>
+            <w:tcW w:w="3969" w:type="dxa"/>
+          </w:tcPr>
+          <w:p>
+            <w:pPr>
+              <w:cnfStyle w:val="000000000000" w:firstRow="0" w:lastRow="0" w:firstColumn="0" w:lastColumn="0" w:oddVBand="0" w:evenVBand="0" w:oddHBand="0" w:evenHBand="0" w:firstRowFirstColumn="0" w:firstRowLastColumn="0" w:lastRowFirstColumn="0" w:lastRowLastColumn="0"/>
+              <w:rPr>
+                <w:lang w:val="da-DK"/>
+              </w:rPr>
+            </w:pPr>
+            <w:r>
+              <w:rPr>
+                <w:lang w:val="da-DK"/>
+              </w:rPr>
+              <w:t xml:space="preserve">Tæller scoren </w:t>
+            </w:r>
+          </w:p>
+        </w:tc>
+        <w:tc>
+          <w:tcPr>
+            <w:tcW w:w="567" w:type="dxa"/>
+          </w:tcPr>
+          <w:p>
+            <w:pPr>
+              <w:cnfStyle w:val="000000000000" w:firstRow="0" w:lastRow="0" w:firstColumn="0" w:lastColumn="0" w:oddVBand="0" w:evenVBand="0" w:oddHBand="0" w:evenHBand="0" w:firstRowFirstColumn="0" w:firstRowLastColumn="0" w:lastRowFirstColumn="0" w:lastRowLastColumn="0"/>
+              <w:rPr>
+                <w:lang w:val="da-DK"/>
+              </w:rPr>
+            </w:pPr>
+          </w:p>
+        </w:tc>
+        <w:tc>
+          <w:tcPr>
+            <w:tcW w:w="567" w:type="dxa"/>
+          </w:tcPr>
+          <w:p>
+            <w:pPr>
+              <w:cnfStyle w:val="000000000000" w:firstRow="0" w:lastRow="0" w:firstColumn="0" w:lastColumn="0" w:oddVBand="0" w:evenVBand="0" w:oddHBand="0" w:evenHBand="0" w:firstRowFirstColumn="0" w:firstRowLastColumn="0" w:lastRowFirstColumn="0" w:lastRowLastColumn="0"/>
+              <w:rPr>
+                <w:lang w:val="da-DK"/>
+              </w:rPr>
+            </w:pPr>
+          </w:p>
+        </w:tc>
+        <w:tc>
+          <w:tcPr>
+            <w:tcW w:w="3259" w:type="dxa"/>
+          </w:tcPr>
+          <w:p>
+            <w:pPr>
+              <w:cnfStyle w:val="000000000000" w:firstRow="0" w:lastRow="0" w:firstColumn="0" w:lastColumn="0" w:oddVBand="0" w:evenVBand="0" w:oddHBand="0" w:evenHBand="0" w:firstRowFirstColumn="0" w:firstRowLastColumn="0" w:lastRowFirstColumn="0" w:lastRowLastColumn="0"/>
+              <w:rPr>
+                <w:lang w:val="da-DK"/>
+              </w:rPr>
+            </w:pPr>
+          </w:p>
+        </w:tc>
+      </w:tr>
+      <w:tr>
+        <w:tc>
+          <w:tcPr>
+            <w:cnfStyle w:val="001000000000" w:firstRow="0" w:lastRow="0" w:firstColumn="1" w:lastColumn="0" w:oddVBand="0" w:evenVBand="0" w:oddHBand="0" w:evenHBand="0" w:firstRowFirstColumn="0" w:firstRowLastColumn="0" w:lastRowFirstColumn="0" w:lastRowLastColumn="0"/>
+            <w:tcW w:w="988" w:type="dxa"/>
+          </w:tcPr>
+          <w:p>
+            <w:pPr>
+              <w:rPr>
+                <w:lang w:val="da-DK"/>
+              </w:rPr>
+            </w:pPr>
+          </w:p>
+        </w:tc>
+        <w:tc>
+          <w:tcPr>
+            <w:tcW w:w="3969" w:type="dxa"/>
+          </w:tcPr>
+          <w:p>
+            <w:pPr>
+              <w:cnfStyle w:val="000000000000" w:firstRow="0" w:lastRow="0" w:firstColumn="0" w:lastColumn="0" w:oddVBand="0" w:evenVBand="0" w:oddHBand="0" w:evenHBand="0" w:firstRowFirstColumn="0" w:firstRowLastColumn="0" w:lastRowFirstColumn="0" w:lastRowLastColumn="0"/>
+              <w:rPr>
+                <w:lang w:val="da-DK"/>
+              </w:rPr>
+            </w:pPr>
+            <w:r>
+              <w:rPr>
+                <w:lang w:val="da-DK"/>
+              </w:rPr>
+              <w:t xml:space="preserve">Påvirker </w:t>
+            </w:r>
+            <w:proofErr w:type="spellStart"/>
+            <w:r>
+              <w:rPr>
+                <w:lang w:val="da-DK"/>
+              </w:rPr>
+              <w:t>PowerUps</w:t>
+            </w:r>
+            <w:proofErr w:type="spellEnd"/>
+            <w:r>
+              <w:rPr>
+                <w:lang w:val="da-DK"/>
+              </w:rPr>
+              <w:t xml:space="preserve"> </w:t>
+            </w:r>
+            <w:proofErr w:type="spellStart"/>
+            <w:r>
+              <w:rPr>
+                <w:lang w:val="da-DK"/>
+              </w:rPr>
+              <w:t>Mojo</w:t>
+            </w:r>
+            <w:proofErr w:type="spellEnd"/>
+          </w:p>
+        </w:tc>
+        <w:tc>
+          <w:tcPr>
+            <w:tcW w:w="567" w:type="dxa"/>
+          </w:tcPr>
+          <w:p>
+            <w:pPr>
+              <w:cnfStyle w:val="000000000000" w:firstRow="0" w:lastRow="0" w:firstColumn="0" w:lastColumn="0" w:oddVBand="0" w:evenVBand="0" w:oddHBand="0" w:evenHBand="0" w:firstRowFirstColumn="0" w:firstRowLastColumn="0" w:lastRowFirstColumn="0" w:lastRowLastColumn="0"/>
+              <w:rPr>
+                <w:lang w:val="da-DK"/>
+              </w:rPr>
+            </w:pPr>
+          </w:p>
+        </w:tc>
+        <w:tc>
+          <w:tcPr>
+            <w:tcW w:w="567" w:type="dxa"/>
+          </w:tcPr>
+          <w:p>
+            <w:pPr>
+              <w:cnfStyle w:val="000000000000" w:firstRow="0" w:lastRow="0" w:firstColumn="0" w:lastColumn="0" w:oddVBand="0" w:evenVBand="0" w:oddHBand="0" w:evenHBand="0" w:firstRowFirstColumn="0" w:firstRowLastColumn="0" w:lastRowFirstColumn="0" w:lastRowLastColumn="0"/>
+              <w:rPr>
+                <w:lang w:val="da-DK"/>
+              </w:rPr>
+            </w:pPr>
+          </w:p>
+        </w:tc>
+        <w:tc>
+          <w:tcPr>
+            <w:tcW w:w="3259" w:type="dxa"/>
+          </w:tcPr>
+          <w:p>
+            <w:pPr>
+              <w:cnfStyle w:val="000000000000" w:firstRow="0" w:lastRow="0" w:firstColumn="0" w:lastColumn="0" w:oddVBand="0" w:evenVBand="0" w:oddHBand="0" w:evenHBand="0" w:firstRowFirstColumn="0" w:firstRowLastColumn="0" w:lastRowFirstColumn="0" w:lastRowLastColumn="0"/>
+              <w:rPr>
+                <w:lang w:val="da-DK"/>
+              </w:rPr>
+            </w:pPr>
+          </w:p>
+        </w:tc>
+      </w:tr>
+    </w:tbl>
+    <w:p>
+      <w:pPr>
+        <w:spacing w:line="240" w:lineRule="auto"/>
+        <w:rPr>
+          <w:lang w:val="da-DK"/>
+        </w:rPr>
+      </w:pPr>
     </w:p>
     <w:sectPr>
-      <w:headerReference w:type="default" r:id="rId7"/>
-      <w:footerReference w:type="default" r:id="rId8"/>
+      <w:headerReference w:type="default" r:id="rId9"/>
+      <w:footerReference w:type="default" r:id="rId10"/>
       <w:pgSz w:w="12240" w:h="15840"/>
       <w:pgMar w:top="1440" w:right="1440" w:bottom="1440" w:left="1440" w:header="708" w:footer="708" w:gutter="0"/>
       <w:cols w:space="708"/>
@@ -315,6 +3363,51 @@
     </w:sectPr>
   </w:body>
 </w:document>
+</file>
+
+<file path=word/comments.xml><?xml version="1.0" encoding="utf-8"?>
+<w:comments xmlns:wpc="http://schemas.microsoft.com/office/word/2010/wordprocessingCanvas" xmlns:mc="http://schemas.openxmlformats.org/markup-compatibility/2006" xmlns:o="urn:schemas-microsoft-com:office:office" xmlns:r="http://schemas.openxmlformats.org/officeDocument/2006/relationships" xmlns:m="http://schemas.openxmlformats.org/officeDocument/2006/math" xmlns:v="urn:schemas-microsoft-com:vml" xmlns:wp14="http://schemas.microsoft.com/office/word/2010/wordprocessingDrawing" xmlns:wp="http://schemas.openxmlformats.org/drawingml/2006/wordprocessingDrawing" xmlns:w10="urn:schemas-microsoft-com:office:word" xmlns:w="http://schemas.openxmlformats.org/wordprocessingml/2006/main" xmlns:w14="http://schemas.microsoft.com/office/word/2010/wordml" xmlns:w15="http://schemas.microsoft.com/office/word/2012/wordml" xmlns:wpg="http://schemas.microsoft.com/office/word/2010/wordprocessingGroup" xmlns:wpi="http://schemas.microsoft.com/office/word/2010/wordprocessingInk" xmlns:wne="http://schemas.microsoft.com/office/word/2006/wordml" xmlns:wps="http://schemas.microsoft.com/office/word/2010/wordprocessingShape" mc:Ignorable="w14 w15 wp14">
+  <w:comment w:id="0" w:author="Toke Olsen" w:date="2014-06-04T23:19:00Z" w:initials="TO">
+    <w:p>
+      <w:pPr>
+        <w:pStyle w:val="CommentText"/>
+      </w:pPr>
+      <w:r>
+        <w:rPr>
+          <w:rStyle w:val="CommentReference"/>
+        </w:rPr>
+        <w:annotationRef/>
+      </w:r>
+      <w:r>
+        <w:t xml:space="preserve">Reference </w:t>
+      </w:r>
+      <w:proofErr w:type="spellStart"/>
+      <w:r>
+        <w:t>til</w:t>
+      </w:r>
+      <w:proofErr w:type="spellEnd"/>
+      <w:r>
+        <w:t xml:space="preserve"> </w:t>
+      </w:r>
+      <w:proofErr w:type="spellStart"/>
+      <w:r>
+        <w:t>bilag</w:t>
+      </w:r>
+      <w:proofErr w:type="spellEnd"/>
+    </w:p>
+    <w:p>
+      <w:pPr>
+        <w:pStyle w:val="CommentText"/>
+      </w:pPr>
+    </w:p>
+  </w:comment>
+</w:comments>
+</file>
+
+<file path=word/commentsExtended.xml><?xml version="1.0" encoding="utf-8"?>
+<w15:commentsEx xmlns:wpc="http://schemas.microsoft.com/office/word/2010/wordprocessingCanvas" xmlns:mc="http://schemas.openxmlformats.org/markup-compatibility/2006" xmlns:o="urn:schemas-microsoft-com:office:office" xmlns:r="http://schemas.openxmlformats.org/officeDocument/2006/relationships" xmlns:m="http://schemas.openxmlformats.org/officeDocument/2006/math" xmlns:v="urn:schemas-microsoft-com:vml" xmlns:wp14="http://schemas.microsoft.com/office/word/2010/wordprocessingDrawing" xmlns:wp="http://schemas.openxmlformats.org/drawingml/2006/wordprocessingDrawing" xmlns:w10="urn:schemas-microsoft-com:office:word" xmlns:w="http://schemas.openxmlformats.org/wordprocessingml/2006/main" xmlns:w14="http://schemas.microsoft.com/office/word/2010/wordml" xmlns:w15="http://schemas.microsoft.com/office/word/2012/wordml" xmlns:wpg="http://schemas.microsoft.com/office/word/2010/wordprocessingGroup" xmlns:wpi="http://schemas.microsoft.com/office/word/2010/wordprocessingInk" xmlns:wne="http://schemas.microsoft.com/office/word/2006/wordml" xmlns:wps="http://schemas.microsoft.com/office/word/2010/wordprocessingShape" mc:Ignorable="w14 w15 wp14">
+  <w15:commentEx w15:paraId="3ABDF8EA" w15:done="0"/>
+</w15:commentsEx>
 </file>
 
 <file path=word/endnotes.xml><?xml version="1.0" encoding="utf-8"?>
@@ -382,7 +3475,7 @@
         <w:bCs/>
         <w:noProof/>
       </w:rPr>
-      <w:t>1</w:t>
+      <w:t>3</w:t>
     </w:r>
     <w:r>
       <w:rPr>
@@ -421,7 +3514,7 @@
         <w:bCs/>
         <w:noProof/>
       </w:rPr>
-      <w:t>1</w:t>
+      <w:t>3</w:t>
     </w:r>
     <w:r>
       <w:rPr>
@@ -475,6 +3568,119 @@
 <file path=word/numbering.xml><?xml version="1.0" encoding="utf-8"?>
 <w:numbering xmlns:wpc="http://schemas.microsoft.com/office/word/2010/wordprocessingCanvas" xmlns:mc="http://schemas.openxmlformats.org/markup-compatibility/2006" xmlns:o="urn:schemas-microsoft-com:office:office" xmlns:r="http://schemas.openxmlformats.org/officeDocument/2006/relationships" xmlns:m="http://schemas.openxmlformats.org/officeDocument/2006/math" xmlns:v="urn:schemas-microsoft-com:vml" xmlns:wp14="http://schemas.microsoft.com/office/word/2010/wordprocessingDrawing" xmlns:wp="http://schemas.openxmlformats.org/drawingml/2006/wordprocessingDrawing" xmlns:w10="urn:schemas-microsoft-com:office:word" xmlns:w="http://schemas.openxmlformats.org/wordprocessingml/2006/main" xmlns:w14="http://schemas.microsoft.com/office/word/2010/wordml" xmlns:w15="http://schemas.microsoft.com/office/word/2012/wordml" xmlns:wpg="http://schemas.microsoft.com/office/word/2010/wordprocessingGroup" xmlns:wpi="http://schemas.microsoft.com/office/word/2010/wordprocessingInk" xmlns:wne="http://schemas.microsoft.com/office/word/2006/wordml" xmlns:wps="http://schemas.microsoft.com/office/word/2010/wordprocessingShape" mc:Ignorable="w14 w15 wp14">
   <w:abstractNum w:abstractNumId="0">
+    <w:nsid w:val="08DB6738"/>
+    <w:multiLevelType w:val="hybridMultilevel"/>
+    <w:tmpl w:val="1FE01686"/>
+    <w:lvl w:ilvl="0" w:tplc="04060001">
+      <w:start w:val="1"/>
+      <w:numFmt w:val="bullet"/>
+      <w:lvlText w:val=""/>
+      <w:lvlJc w:val="left"/>
+      <w:pPr>
+        <w:ind w:left="360" w:hanging="360"/>
+      </w:pPr>
+      <w:rPr>
+        <w:rFonts w:ascii="Symbol" w:hAnsi="Symbol" w:hint="default"/>
+      </w:rPr>
+    </w:lvl>
+    <w:lvl w:ilvl="1" w:tplc="04060003">
+      <w:start w:val="1"/>
+      <w:numFmt w:val="bullet"/>
+      <w:lvlText w:val="o"/>
+      <w:lvlJc w:val="left"/>
+      <w:pPr>
+        <w:ind w:left="1080" w:hanging="360"/>
+      </w:pPr>
+      <w:rPr>
+        <w:rFonts w:ascii="Courier New" w:hAnsi="Courier New" w:cs="Courier New" w:hint="default"/>
+      </w:rPr>
+    </w:lvl>
+    <w:lvl w:ilvl="2" w:tplc="04060005">
+      <w:start w:val="1"/>
+      <w:numFmt w:val="bullet"/>
+      <w:lvlText w:val=""/>
+      <w:lvlJc w:val="left"/>
+      <w:pPr>
+        <w:ind w:left="1800" w:hanging="360"/>
+      </w:pPr>
+      <w:rPr>
+        <w:rFonts w:ascii="Wingdings" w:hAnsi="Wingdings" w:hint="default"/>
+      </w:rPr>
+    </w:lvl>
+    <w:lvl w:ilvl="3" w:tplc="04060001" w:tentative="1">
+      <w:start w:val="1"/>
+      <w:numFmt w:val="bullet"/>
+      <w:lvlText w:val=""/>
+      <w:lvlJc w:val="left"/>
+      <w:pPr>
+        <w:ind w:left="2520" w:hanging="360"/>
+      </w:pPr>
+      <w:rPr>
+        <w:rFonts w:ascii="Symbol" w:hAnsi="Symbol" w:hint="default"/>
+      </w:rPr>
+    </w:lvl>
+    <w:lvl w:ilvl="4" w:tplc="04060003" w:tentative="1">
+      <w:start w:val="1"/>
+      <w:numFmt w:val="bullet"/>
+      <w:lvlText w:val="o"/>
+      <w:lvlJc w:val="left"/>
+      <w:pPr>
+        <w:ind w:left="3240" w:hanging="360"/>
+      </w:pPr>
+      <w:rPr>
+        <w:rFonts w:ascii="Courier New" w:hAnsi="Courier New" w:cs="Courier New" w:hint="default"/>
+      </w:rPr>
+    </w:lvl>
+    <w:lvl w:ilvl="5" w:tplc="04060005" w:tentative="1">
+      <w:start w:val="1"/>
+      <w:numFmt w:val="bullet"/>
+      <w:lvlText w:val=""/>
+      <w:lvlJc w:val="left"/>
+      <w:pPr>
+        <w:ind w:left="3960" w:hanging="360"/>
+      </w:pPr>
+      <w:rPr>
+        <w:rFonts w:ascii="Wingdings" w:hAnsi="Wingdings" w:hint="default"/>
+      </w:rPr>
+    </w:lvl>
+    <w:lvl w:ilvl="6" w:tplc="04060001" w:tentative="1">
+      <w:start w:val="1"/>
+      <w:numFmt w:val="bullet"/>
+      <w:lvlText w:val=""/>
+      <w:lvlJc w:val="left"/>
+      <w:pPr>
+        <w:ind w:left="4680" w:hanging="360"/>
+      </w:pPr>
+      <w:rPr>
+        <w:rFonts w:ascii="Symbol" w:hAnsi="Symbol" w:hint="default"/>
+      </w:rPr>
+    </w:lvl>
+    <w:lvl w:ilvl="7" w:tplc="04060003" w:tentative="1">
+      <w:start w:val="1"/>
+      <w:numFmt w:val="bullet"/>
+      <w:lvlText w:val="o"/>
+      <w:lvlJc w:val="left"/>
+      <w:pPr>
+        <w:ind w:left="5400" w:hanging="360"/>
+      </w:pPr>
+      <w:rPr>
+        <w:rFonts w:ascii="Courier New" w:hAnsi="Courier New" w:cs="Courier New" w:hint="default"/>
+      </w:rPr>
+    </w:lvl>
+    <w:lvl w:ilvl="8" w:tplc="04060005" w:tentative="1">
+      <w:start w:val="1"/>
+      <w:numFmt w:val="bullet"/>
+      <w:lvlText w:val=""/>
+      <w:lvlJc w:val="left"/>
+      <w:pPr>
+        <w:ind w:left="6120" w:hanging="360"/>
+      </w:pPr>
+      <w:rPr>
+        <w:rFonts w:ascii="Wingdings" w:hAnsi="Wingdings" w:hint="default"/>
+      </w:rPr>
+    </w:lvl>
+  </w:abstractNum>
+  <w:abstractNum w:abstractNumId="1">
     <w:nsid w:val="7EBB31A2"/>
     <w:multiLevelType w:val="hybridMultilevel"/>
     <w:tmpl w:val="BF3C0BF0"/>
@@ -588,9 +3794,20 @@
     </w:lvl>
   </w:abstractNum>
   <w:num w:numId="1">
+    <w:abstractNumId w:val="1"/>
+  </w:num>
+  <w:num w:numId="2">
     <w:abstractNumId w:val="0"/>
   </w:num>
 </w:numbering>
+</file>
+
+<file path=word/people.xml><?xml version="1.0" encoding="utf-8"?>
+<w15:people xmlns:wpc="http://schemas.microsoft.com/office/word/2010/wordprocessingCanvas" xmlns:mc="http://schemas.openxmlformats.org/markup-compatibility/2006" xmlns:o="urn:schemas-microsoft-com:office:office" xmlns:r="http://schemas.openxmlformats.org/officeDocument/2006/relationships" xmlns:m="http://schemas.openxmlformats.org/officeDocument/2006/math" xmlns:v="urn:schemas-microsoft-com:vml" xmlns:wp14="http://schemas.microsoft.com/office/word/2010/wordprocessingDrawing" xmlns:wp="http://schemas.openxmlformats.org/drawingml/2006/wordprocessingDrawing" xmlns:w10="urn:schemas-microsoft-com:office:word" xmlns:w="http://schemas.openxmlformats.org/wordprocessingml/2006/main" xmlns:w14="http://schemas.microsoft.com/office/word/2010/wordml" xmlns:w15="http://schemas.microsoft.com/office/word/2012/wordml" xmlns:wpg="http://schemas.microsoft.com/office/word/2010/wordprocessingGroup" xmlns:wpi="http://schemas.microsoft.com/office/word/2010/wordprocessingInk" xmlns:wne="http://schemas.microsoft.com/office/word/2006/wordml" xmlns:wps="http://schemas.microsoft.com/office/word/2010/wordprocessingShape" mc:Ignorable="w14 w15 wp14">
+  <w15:person w15:author="Toke Olsen">
+    <w15:presenceInfo w15:providerId="Windows Live" w15:userId="a6ee93f93c011425"/>
+  </w15:person>
+</w15:people>
 </file>
 
 <file path=word/styles.xml><?xml version="1.0" encoding="utf-8"?>
@@ -1103,6 +4320,648 @@
     <w:uiPriority w:val="99"/>
     <w:rsid w:val="002D335B"/>
   </w:style>
+  <w:style w:type="table" w:styleId="TableGrid">
+    <w:name w:val="Table Grid"/>
+    <w:basedOn w:val="TableNormal"/>
+    <w:uiPriority w:val="39"/>
+    <w:rsid w:val="0087719B"/>
+    <w:pPr>
+      <w:spacing w:after="0" w:line="240" w:lineRule="auto"/>
+    </w:pPr>
+    <w:tblPr>
+      <w:tblInd w:w="0" w:type="dxa"/>
+      <w:tblBorders>
+        <w:top w:val="single" w:sz="4" w:space="0" w:color="auto"/>
+        <w:left w:val="single" w:sz="4" w:space="0" w:color="auto"/>
+        <w:bottom w:val="single" w:sz="4" w:space="0" w:color="auto"/>
+        <w:right w:val="single" w:sz="4" w:space="0" w:color="auto"/>
+        <w:insideH w:val="single" w:sz="4" w:space="0" w:color="auto"/>
+        <w:insideV w:val="single" w:sz="4" w:space="0" w:color="auto"/>
+      </w:tblBorders>
+      <w:tblCellMar>
+        <w:top w:w="0" w:type="dxa"/>
+        <w:left w:w="108" w:type="dxa"/>
+        <w:bottom w:w="0" w:type="dxa"/>
+        <w:right w:w="108" w:type="dxa"/>
+      </w:tblCellMar>
+    </w:tblPr>
+  </w:style>
+  <w:style w:type="table" w:styleId="GridTable1Light">
+    <w:name w:val="Grid Table 1 Light"/>
+    <w:basedOn w:val="TableNormal"/>
+    <w:uiPriority w:val="46"/>
+    <w:rsid w:val="0087719B"/>
+    <w:pPr>
+      <w:spacing w:after="0" w:line="240" w:lineRule="auto"/>
+    </w:pPr>
+    <w:tblPr>
+      <w:tblStyleRowBandSize w:val="1"/>
+      <w:tblStyleColBandSize w:val="1"/>
+      <w:tblInd w:w="0" w:type="dxa"/>
+      <w:tblBorders>
+        <w:top w:val="single" w:sz="4" w:space="0" w:color="999999" w:themeColor="text1" w:themeTint="66"/>
+        <w:left w:val="single" w:sz="4" w:space="0" w:color="999999" w:themeColor="text1" w:themeTint="66"/>
+        <w:bottom w:val="single" w:sz="4" w:space="0" w:color="999999" w:themeColor="text1" w:themeTint="66"/>
+        <w:right w:val="single" w:sz="4" w:space="0" w:color="999999" w:themeColor="text1" w:themeTint="66"/>
+        <w:insideH w:val="single" w:sz="4" w:space="0" w:color="999999" w:themeColor="text1" w:themeTint="66"/>
+        <w:insideV w:val="single" w:sz="4" w:space="0" w:color="999999" w:themeColor="text1" w:themeTint="66"/>
+      </w:tblBorders>
+      <w:tblCellMar>
+        <w:top w:w="0" w:type="dxa"/>
+        <w:left w:w="108" w:type="dxa"/>
+        <w:bottom w:w="0" w:type="dxa"/>
+        <w:right w:w="108" w:type="dxa"/>
+      </w:tblCellMar>
+    </w:tblPr>
+    <w:tblStylePr w:type="firstRow">
+      <w:rPr>
+        <w:b/>
+        <w:bCs/>
+      </w:rPr>
+      <w:tblPr/>
+      <w:tcPr>
+        <w:tcBorders>
+          <w:bottom w:val="single" w:sz="12" w:space="0" w:color="666666" w:themeColor="text1" w:themeTint="99"/>
+        </w:tcBorders>
+      </w:tcPr>
+    </w:tblStylePr>
+    <w:tblStylePr w:type="lastRow">
+      <w:rPr>
+        <w:b/>
+        <w:bCs/>
+      </w:rPr>
+      <w:tblPr/>
+      <w:tcPr>
+        <w:tcBorders>
+          <w:top w:val="double" w:sz="2" w:space="0" w:color="666666" w:themeColor="text1" w:themeTint="99"/>
+        </w:tcBorders>
+      </w:tcPr>
+    </w:tblStylePr>
+    <w:tblStylePr w:type="firstCol">
+      <w:rPr>
+        <w:b/>
+        <w:bCs/>
+      </w:rPr>
+    </w:tblStylePr>
+    <w:tblStylePr w:type="lastCol">
+      <w:rPr>
+        <w:b/>
+        <w:bCs/>
+      </w:rPr>
+    </w:tblStylePr>
+  </w:style>
+  <w:style w:type="table" w:styleId="GridTable5Dark-Accent6">
+    <w:name w:val="Grid Table 5 Dark Accent 6"/>
+    <w:basedOn w:val="TableNormal"/>
+    <w:uiPriority w:val="50"/>
+    <w:rsid w:val="0087719B"/>
+    <w:pPr>
+      <w:spacing w:after="0" w:line="240" w:lineRule="auto"/>
+    </w:pPr>
+    <w:tblPr>
+      <w:tblStyleRowBandSize w:val="1"/>
+      <w:tblStyleColBandSize w:val="1"/>
+      <w:tblInd w:w="0" w:type="dxa"/>
+      <w:tblBorders>
+        <w:top w:val="single" w:sz="4" w:space="0" w:color="FFFFFF" w:themeColor="background1"/>
+        <w:left w:val="single" w:sz="4" w:space="0" w:color="FFFFFF" w:themeColor="background1"/>
+        <w:bottom w:val="single" w:sz="4" w:space="0" w:color="FFFFFF" w:themeColor="background1"/>
+        <w:right w:val="single" w:sz="4" w:space="0" w:color="FFFFFF" w:themeColor="background1"/>
+        <w:insideH w:val="single" w:sz="4" w:space="0" w:color="FFFFFF" w:themeColor="background1"/>
+        <w:insideV w:val="single" w:sz="4" w:space="0" w:color="FFFFFF" w:themeColor="background1"/>
+      </w:tblBorders>
+      <w:tblCellMar>
+        <w:top w:w="0" w:type="dxa"/>
+        <w:left w:w="108" w:type="dxa"/>
+        <w:bottom w:w="0" w:type="dxa"/>
+        <w:right w:w="108" w:type="dxa"/>
+      </w:tblCellMar>
+    </w:tblPr>
+    <w:tcPr>
+      <w:shd w:val="clear" w:color="auto" w:fill="E2EFD9" w:themeFill="accent6" w:themeFillTint="33"/>
+    </w:tcPr>
+    <w:tblStylePr w:type="firstRow">
+      <w:rPr>
+        <w:b/>
+        <w:bCs/>
+        <w:color w:val="FFFFFF" w:themeColor="background1"/>
+      </w:rPr>
+      <w:tblPr/>
+      <w:tcPr>
+        <w:tcBorders>
+          <w:top w:val="single" w:sz="4" w:space="0" w:color="FFFFFF" w:themeColor="background1"/>
+          <w:left w:val="single" w:sz="4" w:space="0" w:color="FFFFFF" w:themeColor="background1"/>
+          <w:right w:val="single" w:sz="4" w:space="0" w:color="FFFFFF" w:themeColor="background1"/>
+          <w:insideH w:val="nil"/>
+          <w:insideV w:val="nil"/>
+        </w:tcBorders>
+        <w:shd w:val="clear" w:color="auto" w:fill="70AD47" w:themeFill="accent6"/>
+      </w:tcPr>
+    </w:tblStylePr>
+    <w:tblStylePr w:type="lastRow">
+      <w:rPr>
+        <w:b/>
+        <w:bCs/>
+        <w:color w:val="FFFFFF" w:themeColor="background1"/>
+      </w:rPr>
+      <w:tblPr/>
+      <w:tcPr>
+        <w:tcBorders>
+          <w:left w:val="single" w:sz="4" w:space="0" w:color="FFFFFF" w:themeColor="background1"/>
+          <w:bottom w:val="single" w:sz="4" w:space="0" w:color="FFFFFF" w:themeColor="background1"/>
+          <w:right w:val="single" w:sz="4" w:space="0" w:color="FFFFFF" w:themeColor="background1"/>
+          <w:insideH w:val="nil"/>
+          <w:insideV w:val="nil"/>
+        </w:tcBorders>
+        <w:shd w:val="clear" w:color="auto" w:fill="70AD47" w:themeFill="accent6"/>
+      </w:tcPr>
+    </w:tblStylePr>
+    <w:tblStylePr w:type="firstCol">
+      <w:rPr>
+        <w:b/>
+        <w:bCs/>
+        <w:color w:val="FFFFFF" w:themeColor="background1"/>
+      </w:rPr>
+      <w:tblPr/>
+      <w:tcPr>
+        <w:tcBorders>
+          <w:top w:val="single" w:sz="4" w:space="0" w:color="FFFFFF" w:themeColor="background1"/>
+          <w:left w:val="single" w:sz="4" w:space="0" w:color="FFFFFF" w:themeColor="background1"/>
+          <w:bottom w:val="single" w:sz="4" w:space="0" w:color="FFFFFF" w:themeColor="background1"/>
+          <w:insideV w:val="nil"/>
+        </w:tcBorders>
+        <w:shd w:val="clear" w:color="auto" w:fill="70AD47" w:themeFill="accent6"/>
+      </w:tcPr>
+    </w:tblStylePr>
+    <w:tblStylePr w:type="lastCol">
+      <w:rPr>
+        <w:b/>
+        <w:bCs/>
+        <w:color w:val="FFFFFF" w:themeColor="background1"/>
+      </w:rPr>
+      <w:tblPr/>
+      <w:tcPr>
+        <w:tcBorders>
+          <w:top w:val="single" w:sz="4" w:space="0" w:color="FFFFFF" w:themeColor="background1"/>
+          <w:bottom w:val="single" w:sz="4" w:space="0" w:color="FFFFFF" w:themeColor="background1"/>
+          <w:right w:val="single" w:sz="4" w:space="0" w:color="FFFFFF" w:themeColor="background1"/>
+          <w:insideV w:val="nil"/>
+        </w:tcBorders>
+        <w:shd w:val="clear" w:color="auto" w:fill="70AD47" w:themeFill="accent6"/>
+      </w:tcPr>
+    </w:tblStylePr>
+    <w:tblStylePr w:type="band1Vert">
+      <w:tblPr/>
+      <w:tcPr>
+        <w:shd w:val="clear" w:color="auto" w:fill="C5E0B3" w:themeFill="accent6" w:themeFillTint="66"/>
+      </w:tcPr>
+    </w:tblStylePr>
+    <w:tblStylePr w:type="band1Horz">
+      <w:tblPr/>
+      <w:tcPr>
+        <w:shd w:val="clear" w:color="auto" w:fill="C5E0B3" w:themeFill="accent6" w:themeFillTint="66"/>
+      </w:tcPr>
+    </w:tblStylePr>
+  </w:style>
+  <w:style w:type="table" w:styleId="ListTable3-Accent6">
+    <w:name w:val="List Table 3 Accent 6"/>
+    <w:basedOn w:val="TableNormal"/>
+    <w:uiPriority w:val="48"/>
+    <w:rsid w:val="00BC79E0"/>
+    <w:pPr>
+      <w:spacing w:after="0" w:line="240" w:lineRule="auto"/>
+    </w:pPr>
+    <w:tblPr>
+      <w:tblStyleRowBandSize w:val="1"/>
+      <w:tblStyleColBandSize w:val="1"/>
+      <w:tblInd w:w="0" w:type="dxa"/>
+      <w:tblBorders>
+        <w:top w:val="single" w:sz="4" w:space="0" w:color="70AD47" w:themeColor="accent6"/>
+        <w:left w:val="single" w:sz="4" w:space="0" w:color="70AD47" w:themeColor="accent6"/>
+        <w:bottom w:val="single" w:sz="4" w:space="0" w:color="70AD47" w:themeColor="accent6"/>
+        <w:right w:val="single" w:sz="4" w:space="0" w:color="70AD47" w:themeColor="accent6"/>
+      </w:tblBorders>
+      <w:tblCellMar>
+        <w:top w:w="0" w:type="dxa"/>
+        <w:left w:w="108" w:type="dxa"/>
+        <w:bottom w:w="0" w:type="dxa"/>
+        <w:right w:w="108" w:type="dxa"/>
+      </w:tblCellMar>
+    </w:tblPr>
+    <w:tblStylePr w:type="firstRow">
+      <w:rPr>
+        <w:b/>
+        <w:bCs/>
+        <w:color w:val="FFFFFF" w:themeColor="background1"/>
+      </w:rPr>
+      <w:tblPr/>
+      <w:tcPr>
+        <w:shd w:val="clear" w:color="auto" w:fill="70AD47" w:themeFill="accent6"/>
+      </w:tcPr>
+    </w:tblStylePr>
+    <w:tblStylePr w:type="lastRow">
+      <w:rPr>
+        <w:b/>
+        <w:bCs/>
+      </w:rPr>
+      <w:tblPr/>
+      <w:tcPr>
+        <w:tcBorders>
+          <w:top w:val="double" w:sz="4" w:space="0" w:color="70AD47" w:themeColor="accent6"/>
+        </w:tcBorders>
+        <w:shd w:val="clear" w:color="auto" w:fill="FFFFFF" w:themeFill="background1"/>
+      </w:tcPr>
+    </w:tblStylePr>
+    <w:tblStylePr w:type="firstCol">
+      <w:rPr>
+        <w:b/>
+        <w:bCs/>
+      </w:rPr>
+      <w:tblPr/>
+      <w:tcPr>
+        <w:tcBorders>
+          <w:right w:val="nil"/>
+        </w:tcBorders>
+        <w:shd w:val="clear" w:color="auto" w:fill="FFFFFF" w:themeFill="background1"/>
+      </w:tcPr>
+    </w:tblStylePr>
+    <w:tblStylePr w:type="lastCol">
+      <w:rPr>
+        <w:b/>
+        <w:bCs/>
+      </w:rPr>
+      <w:tblPr/>
+      <w:tcPr>
+        <w:tcBorders>
+          <w:left w:val="nil"/>
+        </w:tcBorders>
+        <w:shd w:val="clear" w:color="auto" w:fill="FFFFFF" w:themeFill="background1"/>
+      </w:tcPr>
+    </w:tblStylePr>
+    <w:tblStylePr w:type="band1Vert">
+      <w:tblPr/>
+      <w:tcPr>
+        <w:tcBorders>
+          <w:left w:val="single" w:sz="4" w:space="0" w:color="70AD47" w:themeColor="accent6"/>
+          <w:right w:val="single" w:sz="4" w:space="0" w:color="70AD47" w:themeColor="accent6"/>
+        </w:tcBorders>
+      </w:tcPr>
+    </w:tblStylePr>
+    <w:tblStylePr w:type="band1Horz">
+      <w:tblPr/>
+      <w:tcPr>
+        <w:tcBorders>
+          <w:top w:val="single" w:sz="4" w:space="0" w:color="70AD47" w:themeColor="accent6"/>
+          <w:bottom w:val="single" w:sz="4" w:space="0" w:color="70AD47" w:themeColor="accent6"/>
+          <w:insideH w:val="nil"/>
+        </w:tcBorders>
+      </w:tcPr>
+    </w:tblStylePr>
+    <w:tblStylePr w:type="neCell">
+      <w:tblPr/>
+      <w:tcPr>
+        <w:tcBorders>
+          <w:left w:val="nil"/>
+          <w:bottom w:val="nil"/>
+        </w:tcBorders>
+      </w:tcPr>
+    </w:tblStylePr>
+    <w:tblStylePr w:type="nwCell">
+      <w:tblPr/>
+      <w:tcPr>
+        <w:tcBorders>
+          <w:bottom w:val="nil"/>
+          <w:right w:val="nil"/>
+        </w:tcBorders>
+      </w:tcPr>
+    </w:tblStylePr>
+    <w:tblStylePr w:type="seCell">
+      <w:tblPr/>
+      <w:tcPr>
+        <w:tcBorders>
+          <w:top w:val="double" w:sz="4" w:space="0" w:color="70AD47" w:themeColor="accent6"/>
+          <w:left w:val="nil"/>
+        </w:tcBorders>
+      </w:tcPr>
+    </w:tblStylePr>
+    <w:tblStylePr w:type="swCell">
+      <w:tblPr/>
+      <w:tcPr>
+        <w:tcBorders>
+          <w:top w:val="double" w:sz="4" w:space="0" w:color="70AD47" w:themeColor="accent6"/>
+          <w:right w:val="nil"/>
+        </w:tcBorders>
+      </w:tcPr>
+    </w:tblStylePr>
+  </w:style>
+  <w:style w:type="table" w:styleId="GridTable7Colorful-Accent6">
+    <w:name w:val="Grid Table 7 Colorful Accent 6"/>
+    <w:basedOn w:val="TableNormal"/>
+    <w:uiPriority w:val="52"/>
+    <w:rsid w:val="00BC79E0"/>
+    <w:pPr>
+      <w:spacing w:after="0" w:line="240" w:lineRule="auto"/>
+    </w:pPr>
+    <w:rPr>
+      <w:color w:val="538135" w:themeColor="accent6" w:themeShade="BF"/>
+    </w:rPr>
+    <w:tblPr>
+      <w:tblStyleRowBandSize w:val="1"/>
+      <w:tblStyleColBandSize w:val="1"/>
+      <w:tblInd w:w="0" w:type="dxa"/>
+      <w:tblBorders>
+        <w:top w:val="single" w:sz="4" w:space="0" w:color="A8D08D" w:themeColor="accent6" w:themeTint="99"/>
+        <w:left w:val="single" w:sz="4" w:space="0" w:color="A8D08D" w:themeColor="accent6" w:themeTint="99"/>
+        <w:bottom w:val="single" w:sz="4" w:space="0" w:color="A8D08D" w:themeColor="accent6" w:themeTint="99"/>
+        <w:right w:val="single" w:sz="4" w:space="0" w:color="A8D08D" w:themeColor="accent6" w:themeTint="99"/>
+        <w:insideH w:val="single" w:sz="4" w:space="0" w:color="A8D08D" w:themeColor="accent6" w:themeTint="99"/>
+        <w:insideV w:val="single" w:sz="4" w:space="0" w:color="A8D08D" w:themeColor="accent6" w:themeTint="99"/>
+      </w:tblBorders>
+      <w:tblCellMar>
+        <w:top w:w="0" w:type="dxa"/>
+        <w:left w:w="108" w:type="dxa"/>
+        <w:bottom w:w="0" w:type="dxa"/>
+        <w:right w:w="108" w:type="dxa"/>
+      </w:tblCellMar>
+    </w:tblPr>
+    <w:tblStylePr w:type="firstRow">
+      <w:rPr>
+        <w:b/>
+        <w:bCs/>
+      </w:rPr>
+      <w:tblPr/>
+      <w:tcPr>
+        <w:tcBorders>
+          <w:top w:val="nil"/>
+          <w:left w:val="nil"/>
+          <w:right w:val="nil"/>
+          <w:insideH w:val="nil"/>
+          <w:insideV w:val="nil"/>
+        </w:tcBorders>
+        <w:shd w:val="clear" w:color="auto" w:fill="FFFFFF" w:themeFill="background1"/>
+      </w:tcPr>
+    </w:tblStylePr>
+    <w:tblStylePr w:type="lastRow">
+      <w:rPr>
+        <w:b/>
+        <w:bCs/>
+      </w:rPr>
+      <w:tblPr/>
+      <w:tcPr>
+        <w:tcBorders>
+          <w:left w:val="nil"/>
+          <w:bottom w:val="nil"/>
+          <w:right w:val="nil"/>
+          <w:insideH w:val="nil"/>
+          <w:insideV w:val="nil"/>
+        </w:tcBorders>
+        <w:shd w:val="clear" w:color="auto" w:fill="FFFFFF" w:themeFill="background1"/>
+      </w:tcPr>
+    </w:tblStylePr>
+    <w:tblStylePr w:type="firstCol">
+      <w:pPr>
+        <w:jc w:val="right"/>
+      </w:pPr>
+      <w:rPr>
+        <w:i/>
+        <w:iCs/>
+      </w:rPr>
+      <w:tblPr/>
+      <w:tcPr>
+        <w:tcBorders>
+          <w:top w:val="nil"/>
+          <w:left w:val="nil"/>
+          <w:bottom w:val="nil"/>
+          <w:insideH w:val="nil"/>
+          <w:insideV w:val="nil"/>
+        </w:tcBorders>
+        <w:shd w:val="clear" w:color="auto" w:fill="FFFFFF" w:themeFill="background1"/>
+      </w:tcPr>
+    </w:tblStylePr>
+    <w:tblStylePr w:type="lastCol">
+      <w:rPr>
+        <w:i/>
+        <w:iCs/>
+      </w:rPr>
+      <w:tblPr/>
+      <w:tcPr>
+        <w:tcBorders>
+          <w:top w:val="nil"/>
+          <w:bottom w:val="nil"/>
+          <w:right w:val="nil"/>
+          <w:insideH w:val="nil"/>
+          <w:insideV w:val="nil"/>
+        </w:tcBorders>
+        <w:shd w:val="clear" w:color="auto" w:fill="FFFFFF" w:themeFill="background1"/>
+      </w:tcPr>
+    </w:tblStylePr>
+    <w:tblStylePr w:type="band1Vert">
+      <w:tblPr/>
+      <w:tcPr>
+        <w:shd w:val="clear" w:color="auto" w:fill="E2EFD9" w:themeFill="accent6" w:themeFillTint="33"/>
+      </w:tcPr>
+    </w:tblStylePr>
+    <w:tblStylePr w:type="band1Horz">
+      <w:tblPr/>
+      <w:tcPr>
+        <w:shd w:val="clear" w:color="auto" w:fill="E2EFD9" w:themeFill="accent6" w:themeFillTint="33"/>
+      </w:tcPr>
+    </w:tblStylePr>
+    <w:tblStylePr w:type="neCell">
+      <w:tblPr/>
+      <w:tcPr>
+        <w:tcBorders>
+          <w:bottom w:val="single" w:sz="4" w:space="0" w:color="A8D08D" w:themeColor="accent6" w:themeTint="99"/>
+        </w:tcBorders>
+      </w:tcPr>
+    </w:tblStylePr>
+    <w:tblStylePr w:type="nwCell">
+      <w:tblPr/>
+      <w:tcPr>
+        <w:tcBorders>
+          <w:bottom w:val="single" w:sz="4" w:space="0" w:color="A8D08D" w:themeColor="accent6" w:themeTint="99"/>
+        </w:tcBorders>
+      </w:tcPr>
+    </w:tblStylePr>
+    <w:tblStylePr w:type="seCell">
+      <w:tblPr/>
+      <w:tcPr>
+        <w:tcBorders>
+          <w:top w:val="single" w:sz="4" w:space="0" w:color="A8D08D" w:themeColor="accent6" w:themeTint="99"/>
+        </w:tcBorders>
+      </w:tcPr>
+    </w:tblStylePr>
+    <w:tblStylePr w:type="swCell">
+      <w:tblPr/>
+      <w:tcPr>
+        <w:tcBorders>
+          <w:top w:val="single" w:sz="4" w:space="0" w:color="A8D08D" w:themeColor="accent6" w:themeTint="99"/>
+        </w:tcBorders>
+      </w:tcPr>
+    </w:tblStylePr>
+  </w:style>
+  <w:style w:type="table" w:styleId="GridTable1Light-Accent6">
+    <w:name w:val="Grid Table 1 Light Accent 6"/>
+    <w:basedOn w:val="TableNormal"/>
+    <w:uiPriority w:val="46"/>
+    <w:rsid w:val="00BC79E0"/>
+    <w:pPr>
+      <w:spacing w:after="0" w:line="240" w:lineRule="auto"/>
+    </w:pPr>
+    <w:tblPr>
+      <w:tblStyleRowBandSize w:val="1"/>
+      <w:tblStyleColBandSize w:val="1"/>
+      <w:tblInd w:w="0" w:type="dxa"/>
+      <w:tblBorders>
+        <w:top w:val="single" w:sz="4" w:space="0" w:color="C5E0B3" w:themeColor="accent6" w:themeTint="66"/>
+        <w:left w:val="single" w:sz="4" w:space="0" w:color="C5E0B3" w:themeColor="accent6" w:themeTint="66"/>
+        <w:bottom w:val="single" w:sz="4" w:space="0" w:color="C5E0B3" w:themeColor="accent6" w:themeTint="66"/>
+        <w:right w:val="single" w:sz="4" w:space="0" w:color="C5E0B3" w:themeColor="accent6" w:themeTint="66"/>
+        <w:insideH w:val="single" w:sz="4" w:space="0" w:color="C5E0B3" w:themeColor="accent6" w:themeTint="66"/>
+        <w:insideV w:val="single" w:sz="4" w:space="0" w:color="C5E0B3" w:themeColor="accent6" w:themeTint="66"/>
+      </w:tblBorders>
+      <w:tblCellMar>
+        <w:top w:w="0" w:type="dxa"/>
+        <w:left w:w="108" w:type="dxa"/>
+        <w:bottom w:w="0" w:type="dxa"/>
+        <w:right w:w="108" w:type="dxa"/>
+      </w:tblCellMar>
+    </w:tblPr>
+    <w:tblStylePr w:type="firstRow">
+      <w:rPr>
+        <w:b/>
+        <w:bCs/>
+      </w:rPr>
+      <w:tblPr/>
+      <w:tcPr>
+        <w:tcBorders>
+          <w:bottom w:val="single" w:sz="12" w:space="0" w:color="A8D08D" w:themeColor="accent6" w:themeTint="99"/>
+        </w:tcBorders>
+      </w:tcPr>
+    </w:tblStylePr>
+    <w:tblStylePr w:type="lastRow">
+      <w:rPr>
+        <w:b/>
+        <w:bCs/>
+      </w:rPr>
+      <w:tblPr/>
+      <w:tcPr>
+        <w:tcBorders>
+          <w:top w:val="double" w:sz="2" w:space="0" w:color="A8D08D" w:themeColor="accent6" w:themeTint="99"/>
+        </w:tcBorders>
+      </w:tcPr>
+    </w:tblStylePr>
+    <w:tblStylePr w:type="firstCol">
+      <w:rPr>
+        <w:b/>
+        <w:bCs/>
+      </w:rPr>
+    </w:tblStylePr>
+    <w:tblStylePr w:type="lastCol">
+      <w:rPr>
+        <w:b/>
+        <w:bCs/>
+      </w:rPr>
+    </w:tblStylePr>
+  </w:style>
+  <w:style w:type="character" w:styleId="CommentReference">
+    <w:name w:val="annotation reference"/>
+    <w:basedOn w:val="DefaultParagraphFont"/>
+    <w:uiPriority w:val="99"/>
+    <w:semiHidden/>
+    <w:unhideWhenUsed/>
+    <w:rsid w:val="009065FD"/>
+    <w:rPr>
+      <w:sz w:val="16"/>
+      <w:szCs w:val="16"/>
+    </w:rPr>
+  </w:style>
+  <w:style w:type="paragraph" w:styleId="CommentText">
+    <w:name w:val="annotation text"/>
+    <w:basedOn w:val="Normal"/>
+    <w:link w:val="CommentTextChar"/>
+    <w:uiPriority w:val="99"/>
+    <w:semiHidden/>
+    <w:unhideWhenUsed/>
+    <w:rsid w:val="009065FD"/>
+    <w:pPr>
+      <w:spacing w:line="240" w:lineRule="auto"/>
+    </w:pPr>
+    <w:rPr>
+      <w:sz w:val="20"/>
+      <w:szCs w:val="20"/>
+    </w:rPr>
+  </w:style>
+  <w:style w:type="character" w:customStyle="1" w:styleId="CommentTextChar">
+    <w:name w:val="Comment Text Char"/>
+    <w:basedOn w:val="DefaultParagraphFont"/>
+    <w:link w:val="CommentText"/>
+    <w:uiPriority w:val="99"/>
+    <w:semiHidden/>
+    <w:rsid w:val="009065FD"/>
+    <w:rPr>
+      <w:sz w:val="20"/>
+      <w:szCs w:val="20"/>
+    </w:rPr>
+  </w:style>
+  <w:style w:type="paragraph" w:styleId="CommentSubject">
+    <w:name w:val="annotation subject"/>
+    <w:basedOn w:val="CommentText"/>
+    <w:next w:val="CommentText"/>
+    <w:link w:val="CommentSubjectChar"/>
+    <w:uiPriority w:val="99"/>
+    <w:semiHidden/>
+    <w:unhideWhenUsed/>
+    <w:rsid w:val="009065FD"/>
+    <w:rPr>
+      <w:b/>
+      <w:bCs/>
+    </w:rPr>
+  </w:style>
+  <w:style w:type="character" w:customStyle="1" w:styleId="CommentSubjectChar">
+    <w:name w:val="Comment Subject Char"/>
+    <w:basedOn w:val="CommentTextChar"/>
+    <w:link w:val="CommentSubject"/>
+    <w:uiPriority w:val="99"/>
+    <w:semiHidden/>
+    <w:rsid w:val="009065FD"/>
+    <w:rPr>
+      <w:b/>
+      <w:bCs/>
+      <w:sz w:val="20"/>
+      <w:szCs w:val="20"/>
+    </w:rPr>
+  </w:style>
+  <w:style w:type="paragraph" w:styleId="BalloonText">
+    <w:name w:val="Balloon Text"/>
+    <w:basedOn w:val="Normal"/>
+    <w:link w:val="BalloonTextChar"/>
+    <w:uiPriority w:val="99"/>
+    <w:semiHidden/>
+    <w:unhideWhenUsed/>
+    <w:rsid w:val="009065FD"/>
+    <w:pPr>
+      <w:spacing w:after="0" w:line="240" w:lineRule="auto"/>
+    </w:pPr>
+    <w:rPr>
+      <w:rFonts w:ascii="Segoe UI" w:hAnsi="Segoe UI" w:cs="Segoe UI"/>
+      <w:sz w:val="18"/>
+      <w:szCs w:val="18"/>
+    </w:rPr>
+  </w:style>
+  <w:style w:type="character" w:customStyle="1" w:styleId="BalloonTextChar">
+    <w:name w:val="Balloon Text Char"/>
+    <w:basedOn w:val="DefaultParagraphFont"/>
+    <w:link w:val="BalloonText"/>
+    <w:uiPriority w:val="99"/>
+    <w:semiHidden/>
+    <w:rsid w:val="009065FD"/>
+    <w:rPr>
+      <w:rFonts w:ascii="Segoe UI" w:hAnsi="Segoe UI" w:cs="Segoe UI"/>
+      <w:sz w:val="18"/>
+      <w:szCs w:val="18"/>
+    </w:rPr>
+  </w:style>
 </w:styles>
 </file>
 

</xml_diff>